<commit_message>
I think v1.0.0 is finished, will do more testing
</commit_message>
<xml_diff>
--- a/Fall of Rome - demo document.docx
+++ b/Fall of Rome - demo document.docx
@@ -5167,38 +5167,113 @@
     </w:p>
     <w:p>
       <w:pPr>
-        <w:rPr>
-          <w:color w:val="202122"/>
-          <w:sz w:val="21"/>
-          <w:szCs w:val="21"/>
-          <w:highlight w:val="white"/>
-        </w:rPr>
-      </w:pPr>
-      <w:r>
-        <w:rPr>
-          <w:rtl w:val="0"/>
-        </w:rPr>
-      </w:r>
-    </w:p>
-    <w:p>
-      <w:pPr>
-        <w:rPr>
-          <w:color w:val="202122"/>
-          <w:sz w:val="21"/>
-          <w:szCs w:val="21"/>
-          <w:highlight w:val="white"/>
-        </w:rPr>
-      </w:pPr>
-      <w:r>
-        <w:rPr>
-          <w:rtl w:val="0"/>
-        </w:rPr>
-      </w:r>
-    </w:p>
-    <w:p>
-      <w:pPr>
-        <w:rPr>
-          <w:color w:val="202122"/>
+        <w:shd w:fill="ffffff" w:val="clear"/>
+        <w:spacing w:after="100" w:before="100" w:lineRule="auto"/>
+        <w:rPr>
+          <w:color w:val="202122"/>
+          <w:sz w:val="21"/>
+          <w:szCs w:val="21"/>
+          <w:highlight w:val="white"/>
+        </w:rPr>
+      </w:pPr>
+      <w:r>
+        <w:rPr>
+          <w:rtl w:val="0"/>
+        </w:rPr>
+      </w:r>
+    </w:p>
+    <w:p>
+      <w:pPr>
+        <w:rPr/>
+      </w:pPr>
+      <w:r>
+        <w:rPr>
+          <w:b w:val="1"/>
+          <w:rtl w:val="0"/>
+        </w:rPr>
+        <w:t xml:space="preserve">LABEL: </w:t>
+      </w:r>
+      <w:r>
+        <w:rPr>
+          <w:rtl w:val="0"/>
+        </w:rPr>
+        <w:t xml:space="preserve">Military, financial, and political ineffectiveness: the process of failure</w:t>
+      </w:r>
+    </w:p>
+    <w:p>
+      <w:pPr>
+        <w:rPr/>
+      </w:pPr>
+      <w:r>
+        <w:rPr>
+          <w:b w:val="1"/>
+          <w:rtl w:val="0"/>
+        </w:rPr>
+        <w:t xml:space="preserve">DATE: </w:t>
+      </w:r>
+      <w:r>
+        <w:rPr>
+          <w:rtl w:val="0"/>
+        </w:rPr>
+        <w:t xml:space="preserve">2/15/21</w:t>
+      </w:r>
+    </w:p>
+    <w:p>
+      <w:pPr>
+        <w:rPr>
+          <w:color w:val="202122"/>
+          <w:sz w:val="21"/>
+          <w:szCs w:val="21"/>
+          <w:highlight w:val="white"/>
+        </w:rPr>
+      </w:pPr>
+      <w:r>
+        <w:rPr>
+          <w:b w:val="1"/>
+          <w:rtl w:val="0"/>
+        </w:rPr>
+        <w:t xml:space="preserve">TITLE: </w:t>
+      </w:r>
+      <w:r>
+        <w:rPr>
+          <w:rtl w:val="0"/>
+        </w:rPr>
+        <w:t xml:space="preserve">Military, financial, and political ineffectiveness: the process of failure</w:t>
+      </w:r>
+      <w:r>
+        <w:rPr>
+          <w:rtl w:val="0"/>
+        </w:rPr>
+      </w:r>
+    </w:p>
+    <w:p>
+      <w:pPr>
+        <w:rPr>
+          <w:b w:val="1"/>
+          <w:color w:val="202122"/>
+          <w:sz w:val="21"/>
+          <w:szCs w:val="21"/>
+          <w:highlight w:val="white"/>
+        </w:rPr>
+      </w:pPr>
+      <w:r>
+        <w:rPr>
+          <w:b w:val="1"/>
+          <w:color w:val="202122"/>
+          <w:sz w:val="21"/>
+          <w:szCs w:val="21"/>
+          <w:highlight w:val="white"/>
+          <w:rtl w:val="0"/>
+        </w:rPr>
+        <w:t xml:space="preserve">CONTENT: </w:t>
+      </w:r>
+    </w:p>
+    <w:p>
+      <w:pPr>
+        <w:shd w:fill="ffffff" w:val="clear"/>
+        <w:spacing w:after="100" w:before="100" w:lineRule="auto"/>
+        <w:rPr>
+          <w:color w:val="0645ad"/>
           <w:sz w:val="28"/>
           <w:szCs w:val="28"/>
           <w:highlight w:val="white"/>
@@ -5207,14 +5282,132 @@
       </w:pPr>
       <w:r>
         <w:rPr>
-          <w:rtl w:val="0"/>
-        </w:rPr>
-      </w:r>
-    </w:p>
-    <w:p>
-      <w:pPr>
-        <w:rPr>
-          <w:color w:val="202122"/>
+          <w:color w:val="202122"/>
+          <w:sz w:val="21"/>
+          <w:szCs w:val="21"/>
+          <w:highlight w:val="white"/>
+          <w:rtl w:val="0"/>
+        </w:rPr>
+        <w:t xml:space="preserve">The ineffectiveness of Roman military responses from Stilicho onwards has been described as "shocking",</w:t>
+      </w:r>
+      <w:hyperlink r:id="rId99">
+        <w:r>
+          <w:rPr>
+            <w:color w:val="0645ad"/>
+            <w:sz w:val="28"/>
+            <w:szCs w:val="28"/>
+            <w:highlight w:val="white"/>
+            <w:vertAlign w:val="superscript"/>
+            <w:rtl w:val="0"/>
+          </w:rPr>
+          <w:t xml:space="preserve">[91]</w:t>
+        </w:r>
+      </w:hyperlink>
+      <w:r>
+        <w:rPr>
+          <w:color w:val="202122"/>
+          <w:sz w:val="21"/>
+          <w:szCs w:val="21"/>
+          <w:highlight w:val="white"/>
+          <w:rtl w:val="0"/>
+        </w:rPr>
+        <w:t xml:space="preserve"> with little evidence of indigenous </w:t>
+      </w:r>
+      <w:hyperlink r:id="rId100">
+        <w:r>
+          <w:rPr>
+            <w:color w:val="0645ad"/>
+            <w:sz w:val="21"/>
+            <w:szCs w:val="21"/>
+            <w:highlight w:val="white"/>
+            <w:rtl w:val="0"/>
+          </w:rPr>
+          <w:t xml:space="preserve">field forces</w:t>
+        </w:r>
+      </w:hyperlink>
+      <w:r>
+        <w:rPr>
+          <w:color w:val="202122"/>
+          <w:sz w:val="21"/>
+          <w:szCs w:val="21"/>
+          <w:highlight w:val="white"/>
+          <w:rtl w:val="0"/>
+        </w:rPr>
+        <w:t xml:space="preserve"> or of adequate training, discipline, pay, or supply for the barbarians who formed most of the available troops. Local defence was occasionally effective, but was often associated with withdrawal from central control and taxes; in many areas, barbarians under Roman authority attacked culturally-Roman "</w:t>
+      </w:r>
+      <w:hyperlink r:id="rId101">
+        <w:r>
+          <w:rPr>
+            <w:color w:val="0645ad"/>
+            <w:sz w:val="21"/>
+            <w:szCs w:val="21"/>
+            <w:highlight w:val="white"/>
+            <w:rtl w:val="0"/>
+          </w:rPr>
+          <w:t xml:space="preserve">Bagaudae</w:t>
+        </w:r>
+      </w:hyperlink>
+      <w:r>
+        <w:rPr>
+          <w:color w:val="202122"/>
+          <w:sz w:val="21"/>
+          <w:szCs w:val="21"/>
+          <w:highlight w:val="white"/>
+          <w:rtl w:val="0"/>
+        </w:rPr>
+        <w:t xml:space="preserve">".</w:t>
+      </w:r>
+      <w:hyperlink r:id="rId102">
+        <w:r>
+          <w:rPr>
+            <w:color w:val="0645ad"/>
+            <w:sz w:val="28"/>
+            <w:szCs w:val="28"/>
+            <w:highlight w:val="white"/>
+            <w:vertAlign w:val="superscript"/>
+            <w:rtl w:val="0"/>
+          </w:rPr>
+          <w:t xml:space="preserve">[92]</w:t>
+        </w:r>
+      </w:hyperlink>
+      <w:hyperlink r:id="rId103">
+        <w:r>
+          <w:rPr>
+            <w:color w:val="0645ad"/>
+            <w:sz w:val="28"/>
+            <w:szCs w:val="28"/>
+            <w:highlight w:val="white"/>
+            <w:vertAlign w:val="superscript"/>
+            <w:rtl w:val="0"/>
+          </w:rPr>
+          <w:t xml:space="preserve">[93]</w:t>
+        </w:r>
+      </w:hyperlink>
+      <w:hyperlink r:id="rId104">
+        <w:r>
+          <w:rPr>
+            <w:color w:val="0645ad"/>
+            <w:sz w:val="28"/>
+            <w:szCs w:val="28"/>
+            <w:highlight w:val="white"/>
+            <w:vertAlign w:val="superscript"/>
+            <w:rtl w:val="0"/>
+          </w:rPr>
+          <w:t xml:space="preserve">[94]</w:t>
+        </w:r>
+      </w:hyperlink>
+      <w:r>
+        <w:rPr>
+          <w:rtl w:val="0"/>
+        </w:rPr>
+      </w:r>
+    </w:p>
+    <w:p>
+      <w:pPr>
+        <w:shd w:fill="ffffff" w:val="clear"/>
+        <w:spacing w:after="100" w:before="100" w:lineRule="auto"/>
+        <w:rPr>
+          <w:color w:val="0645ad"/>
           <w:sz w:val="28"/>
           <w:szCs w:val="28"/>
           <w:highlight w:val="white"/>
@@ -5223,6 +5416,1851 @@
       </w:pPr>
       <w:r>
         <w:rPr>
+          <w:color w:val="202122"/>
+          <w:sz w:val="21"/>
+          <w:szCs w:val="21"/>
+          <w:highlight w:val="white"/>
+          <w:rtl w:val="0"/>
+        </w:rPr>
+        <w:t xml:space="preserve">Corruption, in this context the diversion of public finance from the needs of the army, may have contributed greatly to the Fall. The rich senatorial aristocrats in Rome itself became increasingly influential during the fifth century; they supported armed strength in theory, but did not wish to pay for it or to offer their own workers as army recruits.</w:t>
+      </w:r>
+      <w:hyperlink r:id="rId105">
+        <w:r>
+          <w:rPr>
+            <w:color w:val="0645ad"/>
+            <w:sz w:val="28"/>
+            <w:szCs w:val="28"/>
+            <w:highlight w:val="white"/>
+            <w:vertAlign w:val="superscript"/>
+            <w:rtl w:val="0"/>
+          </w:rPr>
+          <w:t xml:space="preserve">[95]</w:t>
+        </w:r>
+      </w:hyperlink>
+      <w:hyperlink r:id="rId106">
+        <w:r>
+          <w:rPr>
+            <w:color w:val="0645ad"/>
+            <w:sz w:val="28"/>
+            <w:szCs w:val="28"/>
+            <w:highlight w:val="white"/>
+            <w:vertAlign w:val="superscript"/>
+            <w:rtl w:val="0"/>
+          </w:rPr>
+          <w:t xml:space="preserve">[96]</w:t>
+        </w:r>
+      </w:hyperlink>
+      <w:r>
+        <w:rPr>
+          <w:color w:val="202122"/>
+          <w:sz w:val="21"/>
+          <w:szCs w:val="21"/>
+          <w:highlight w:val="white"/>
+          <w:rtl w:val="0"/>
+        </w:rPr>
+        <w:t xml:space="preserve"> They did, however, pass large amounts of money to the Christian Church.</w:t>
+      </w:r>
+      <w:hyperlink r:id="rId107">
+        <w:r>
+          <w:rPr>
+            <w:color w:val="0645ad"/>
+            <w:sz w:val="28"/>
+            <w:szCs w:val="28"/>
+            <w:highlight w:val="white"/>
+            <w:vertAlign w:val="superscript"/>
+            <w:rtl w:val="0"/>
+          </w:rPr>
+          <w:t xml:space="preserve">[97]</w:t>
+        </w:r>
+      </w:hyperlink>
+      <w:r>
+        <w:rPr>
+          <w:color w:val="202122"/>
+          <w:sz w:val="21"/>
+          <w:szCs w:val="21"/>
+          <w:highlight w:val="white"/>
+          <w:rtl w:val="0"/>
+        </w:rPr>
+        <w:t xml:space="preserve"> At a local level, from the early fourth century, the town councils lost their property and their power, which often became concentrated in the hands of a few local despots beyond the reach of the law.</w:t>
+      </w:r>
+      <w:hyperlink r:id="rId108">
+        <w:r>
+          <w:rPr>
+            <w:color w:val="0645ad"/>
+            <w:sz w:val="28"/>
+            <w:szCs w:val="28"/>
+            <w:highlight w:val="white"/>
+            <w:vertAlign w:val="superscript"/>
+            <w:rtl w:val="0"/>
+          </w:rPr>
+          <w:t xml:space="preserve">[98]</w:t>
+        </w:r>
+      </w:hyperlink>
+      <w:r>
+        <w:rPr>
+          <w:rtl w:val="0"/>
+        </w:rPr>
+      </w:r>
+    </w:p>
+    <w:p>
+      <w:pPr>
+        <w:shd w:fill="ffffff" w:val="clear"/>
+        <w:spacing w:after="100" w:before="100" w:lineRule="auto"/>
+        <w:rPr>
+          <w:color w:val="202122"/>
+          <w:sz w:val="21"/>
+          <w:szCs w:val="21"/>
+          <w:highlight w:val="white"/>
+        </w:rPr>
+      </w:pPr>
+      <w:r>
+        <w:rPr>
+          <w:color w:val="202122"/>
+          <w:sz w:val="21"/>
+          <w:szCs w:val="21"/>
+          <w:highlight w:val="white"/>
+          <w:rtl w:val="0"/>
+        </w:rPr>
+        <w:t xml:space="preserve">The fifth-century Western emperors, with brief exceptions, were individuals incapable of ruling effectively or even of controlling their own courts.</w:t>
+      </w:r>
+      <w:hyperlink r:id="rId109">
+        <w:r>
+          <w:rPr>
+            <w:color w:val="0645ad"/>
+            <w:sz w:val="28"/>
+            <w:szCs w:val="28"/>
+            <w:highlight w:val="white"/>
+            <w:vertAlign w:val="superscript"/>
+            <w:rtl w:val="0"/>
+          </w:rPr>
+          <w:t xml:space="preserve">[90]</w:t>
+        </w:r>
+      </w:hyperlink>
+      <w:r>
+        <w:rPr>
+          <w:color w:val="202122"/>
+          <w:sz w:val="21"/>
+          <w:szCs w:val="21"/>
+          <w:highlight w:val="white"/>
+          <w:rtl w:val="0"/>
+        </w:rPr>
+        <w:t xml:space="preserve"> Those exceptions were responsible for brief, but remarkable resurgences of Roman power.</w:t>
+      </w:r>
+    </w:p>
+    <w:p>
+      <w:pPr>
+        <w:rPr>
+          <w:color w:val="202122"/>
+          <w:sz w:val="21"/>
+          <w:szCs w:val="21"/>
+          <w:highlight w:val="white"/>
+        </w:rPr>
+      </w:pPr>
+      <w:r>
+        <w:rPr>
+          <w:rtl w:val="0"/>
+        </w:rPr>
+      </w:r>
+    </w:p>
+    <w:p>
+      <w:pPr>
+        <w:rPr/>
+      </w:pPr>
+      <w:r>
+        <w:rPr>
+          <w:b w:val="1"/>
+          <w:rtl w:val="0"/>
+        </w:rPr>
+        <w:t xml:space="preserve">LABEL: </w:t>
+      </w:r>
+      <w:r>
+        <w:rPr>
+          <w:rtl w:val="0"/>
+        </w:rPr>
+        <w:t xml:space="preserve">395–406; Stilicho</w:t>
+      </w:r>
+    </w:p>
+    <w:p>
+      <w:pPr>
+        <w:rPr/>
+      </w:pPr>
+      <w:r>
+        <w:rPr>
+          <w:b w:val="1"/>
+          <w:rtl w:val="0"/>
+        </w:rPr>
+        <w:t xml:space="preserve">DATE: </w:t>
+      </w:r>
+      <w:r>
+        <w:rPr>
+          <w:rtl w:val="0"/>
+        </w:rPr>
+        <w:t xml:space="preserve">2/15/21</w:t>
+      </w:r>
+    </w:p>
+    <w:p>
+      <w:pPr>
+        <w:rPr>
+          <w:color w:val="202122"/>
+          <w:sz w:val="21"/>
+          <w:szCs w:val="21"/>
+          <w:highlight w:val="white"/>
+        </w:rPr>
+      </w:pPr>
+      <w:r>
+        <w:rPr>
+          <w:b w:val="1"/>
+          <w:rtl w:val="0"/>
+        </w:rPr>
+        <w:t xml:space="preserve">TITLE: </w:t>
+      </w:r>
+      <w:r>
+        <w:rPr>
+          <w:rtl w:val="0"/>
+        </w:rPr>
+        <w:t xml:space="preserve">Summary</w:t>
+      </w:r>
+      <w:r>
+        <w:rPr>
+          <w:rtl w:val="0"/>
+        </w:rPr>
+      </w:r>
+    </w:p>
+    <w:p>
+      <w:pPr>
+        <w:rPr>
+          <w:color w:val="202122"/>
+          <w:sz w:val="21"/>
+          <w:szCs w:val="21"/>
+          <w:highlight w:val="white"/>
+        </w:rPr>
+      </w:pPr>
+      <w:r>
+        <w:rPr>
+          <w:b w:val="1"/>
+          <w:color w:val="202122"/>
+          <w:sz w:val="21"/>
+          <w:szCs w:val="21"/>
+          <w:highlight w:val="white"/>
+          <w:rtl w:val="0"/>
+        </w:rPr>
+        <w:t xml:space="preserve">CONTENT: </w:t>
+      </w:r>
+      <w:r>
+        <w:rPr>
+          <w:rtl w:val="0"/>
+        </w:rPr>
+      </w:r>
+    </w:p>
+    <w:p>
+      <w:pPr>
+        <w:rPr>
+          <w:color w:val="202122"/>
+          <w:sz w:val="34"/>
+          <w:szCs w:val="34"/>
+          <w:highlight w:val="white"/>
+          <w:vertAlign w:val="superscript"/>
+        </w:rPr>
+      </w:pPr>
+      <w:r>
+        <w:rPr>
+          <w:color w:val="202122"/>
+          <w:sz w:val="34"/>
+          <w:szCs w:val="34"/>
+          <w:highlight w:val="white"/>
+          <w:vertAlign w:val="superscript"/>
+          <w:rtl w:val="0"/>
+        </w:rPr>
+        <w:t xml:space="preserve">Without an authoritative ruler, the Balkan provinces fell rapidly into disorder. Alaric was disappointed in his hopes for promotion to magister militum after the battle of the Frigidus. He again led Gothic tribesmen in arms and established himself as an independent power, burning the countryside as far as the walls of Constantinople.[99] Alaric's ambitions for long-term Roman office were never quite acceptable to the Roman imperial courts, and his men could never settle long enough to farm in any one area. They showed no inclination to leave the Empire and face the Huns from whom they had fled in 376; indeed the Huns were still stirring up further migrations which often ended by attacking Rome in turn. Alaric's group was never destroyed nor expelled from the Empire, nor acculturated under effective Roman domination.[92][93][100]</w:t>
+      </w:r>
+    </w:p>
+    <w:p>
+      <w:pPr>
+        <w:rPr/>
+      </w:pPr>
+      <w:r>
+        <w:rPr>
+          <w:b w:val="1"/>
+          <w:rtl w:val="0"/>
+        </w:rPr>
+        <w:t xml:space="preserve">LABEL: </w:t>
+      </w:r>
+      <w:r>
+        <w:rPr>
+          <w:rtl w:val="0"/>
+        </w:rPr>
+        <w:t xml:space="preserve">395–406; Stilicho</w:t>
+      </w:r>
+    </w:p>
+    <w:p>
+      <w:pPr>
+        <w:rPr/>
+      </w:pPr>
+      <w:r>
+        <w:rPr>
+          <w:b w:val="1"/>
+          <w:rtl w:val="0"/>
+        </w:rPr>
+        <w:t xml:space="preserve">DATE: </w:t>
+      </w:r>
+      <w:r>
+        <w:rPr>
+          <w:rtl w:val="0"/>
+        </w:rPr>
+        <w:t xml:space="preserve">2/15/21</w:t>
+      </w:r>
+    </w:p>
+    <w:p>
+      <w:pPr>
+        <w:rPr>
+          <w:color w:val="202122"/>
+          <w:sz w:val="21"/>
+          <w:szCs w:val="21"/>
+          <w:highlight w:val="white"/>
+        </w:rPr>
+      </w:pPr>
+      <w:r>
+        <w:rPr>
+          <w:b w:val="1"/>
+          <w:rtl w:val="0"/>
+        </w:rPr>
+        <w:t xml:space="preserve">TITLE: </w:t>
+      </w:r>
+      <w:r>
+        <w:rPr>
+          <w:rtl w:val="0"/>
+        </w:rPr>
+        <w:t xml:space="preserve">Stilicho's attempts to unify the Empire, revolts, and invasions</w:t>
+      </w:r>
+      <w:r>
+        <w:rPr>
+          <w:rtl w:val="0"/>
+        </w:rPr>
+      </w:r>
+    </w:p>
+    <w:p>
+      <w:pPr>
+        <w:rPr>
+          <w:b w:val="1"/>
+          <w:color w:val="202122"/>
+          <w:sz w:val="21"/>
+          <w:szCs w:val="21"/>
+          <w:highlight w:val="white"/>
+        </w:rPr>
+      </w:pPr>
+      <w:r>
+        <w:rPr>
+          <w:b w:val="1"/>
+          <w:color w:val="202122"/>
+          <w:sz w:val="21"/>
+          <w:szCs w:val="21"/>
+          <w:highlight w:val="white"/>
+          <w:rtl w:val="0"/>
+        </w:rPr>
+        <w:t xml:space="preserve">CONTENT: </w:t>
+      </w:r>
+    </w:p>
+    <w:p>
+      <w:pPr>
+        <w:rPr>
+          <w:color w:val="202122"/>
+          <w:sz w:val="21"/>
+          <w:szCs w:val="21"/>
+          <w:highlight w:val="white"/>
+        </w:rPr>
+      </w:pPr>
+      <w:r>
+        <w:rPr>
+          <w:color w:val="202122"/>
+          <w:sz w:val="21"/>
+          <w:szCs w:val="21"/>
+          <w:highlight w:val="white"/>
+          <w:rtl w:val="0"/>
+        </w:rPr>
+        <w:t xml:space="preserve">Alaric took his Gothic army on what Stilicho's propagandist </w:t>
+      </w:r>
+      <w:hyperlink r:id="rId110">
+        <w:r>
+          <w:rPr>
+            <w:color w:val="0645ad"/>
+            <w:sz w:val="21"/>
+            <w:szCs w:val="21"/>
+            <w:highlight w:val="white"/>
+            <w:rtl w:val="0"/>
+          </w:rPr>
+          <w:t xml:space="preserve">Claudian</w:t>
+        </w:r>
+      </w:hyperlink>
+      <w:r>
+        <w:rPr>
+          <w:color w:val="202122"/>
+          <w:sz w:val="21"/>
+          <w:szCs w:val="21"/>
+          <w:highlight w:val="white"/>
+          <w:rtl w:val="0"/>
+        </w:rPr>
+        <w:t xml:space="preserve"> described as a "pillaging campaign" that began first in the East.</w:t>
+      </w:r>
+      <w:hyperlink r:id="rId111">
+        <w:r>
+          <w:rPr>
+            <w:color w:val="0645ad"/>
+            <w:sz w:val="28"/>
+            <w:szCs w:val="28"/>
+            <w:highlight w:val="white"/>
+            <w:vertAlign w:val="superscript"/>
+            <w:rtl w:val="0"/>
+          </w:rPr>
+          <w:t xml:space="preserve">[101]</w:t>
+        </w:r>
+      </w:hyperlink>
+      <w:r>
+        <w:rPr>
+          <w:color w:val="202122"/>
+          <w:sz w:val="21"/>
+          <w:szCs w:val="21"/>
+          <w:highlight w:val="white"/>
+          <w:rtl w:val="0"/>
+        </w:rPr>
+        <w:t xml:space="preserve"> Alaric's forces made their way along the coast to Athens, where he sought to force a new peace upon the Romans.</w:t>
+      </w:r>
+      <w:hyperlink r:id="rId112">
+        <w:r>
+          <w:rPr>
+            <w:color w:val="0645ad"/>
+            <w:sz w:val="28"/>
+            <w:szCs w:val="28"/>
+            <w:highlight w:val="white"/>
+            <w:vertAlign w:val="superscript"/>
+            <w:rtl w:val="0"/>
+          </w:rPr>
+          <w:t xml:space="preserve">[101]</w:t>
+        </w:r>
+      </w:hyperlink>
+      <w:r>
+        <w:rPr>
+          <w:color w:val="202122"/>
+          <w:sz w:val="21"/>
+          <w:szCs w:val="21"/>
+          <w:highlight w:val="white"/>
+          <w:rtl w:val="0"/>
+        </w:rPr>
+        <w:t xml:space="preserve"> His march in 396 passed through </w:t>
+      </w:r>
+      <w:hyperlink r:id="rId113">
+        <w:r>
+          <w:rPr>
+            <w:color w:val="0645ad"/>
+            <w:sz w:val="21"/>
+            <w:szCs w:val="21"/>
+            <w:highlight w:val="white"/>
+            <w:rtl w:val="0"/>
+          </w:rPr>
+          <w:t xml:space="preserve">Thermopylae</w:t>
+        </w:r>
+      </w:hyperlink>
+      <w:r>
+        <w:rPr>
+          <w:color w:val="202122"/>
+          <w:sz w:val="21"/>
+          <w:szCs w:val="21"/>
+          <w:highlight w:val="white"/>
+          <w:rtl w:val="0"/>
+        </w:rPr>
+        <w:t xml:space="preserve">. </w:t>
+      </w:r>
+      <w:hyperlink r:id="rId114">
+        <w:r>
+          <w:rPr>
+            <w:color w:val="0645ad"/>
+            <w:sz w:val="21"/>
+            <w:szCs w:val="21"/>
+            <w:highlight w:val="white"/>
+            <w:rtl w:val="0"/>
+          </w:rPr>
+          <w:t xml:space="preserve">Stilicho</w:t>
+        </w:r>
+      </w:hyperlink>
+      <w:r>
+        <w:rPr>
+          <w:color w:val="202122"/>
+          <w:sz w:val="21"/>
+          <w:szCs w:val="21"/>
+          <w:highlight w:val="white"/>
+          <w:rtl w:val="0"/>
+        </w:rPr>
+        <w:t xml:space="preserve"> sailed from Italy to Greece with his remaining mobile forces, a clear threat to </w:t>
+      </w:r>
+      <w:hyperlink r:id="rId115">
+        <w:r>
+          <w:rPr>
+            <w:color w:val="0645ad"/>
+            <w:sz w:val="21"/>
+            <w:szCs w:val="21"/>
+            <w:highlight w:val="white"/>
+            <w:rtl w:val="0"/>
+          </w:rPr>
+          <w:t xml:space="preserve">Rufinus</w:t>
+        </w:r>
+      </w:hyperlink>
+      <w:r>
+        <w:rPr>
+          <w:color w:val="202122"/>
+          <w:sz w:val="21"/>
+          <w:szCs w:val="21"/>
+          <w:highlight w:val="white"/>
+          <w:rtl w:val="0"/>
+        </w:rPr>
+        <w:t xml:space="preserve">' control of the Eastern empire. The bulk of Rufinus' forces were occupied with </w:t>
+      </w:r>
+      <w:hyperlink r:id="rId116">
+        <w:r>
+          <w:rPr>
+            <w:color w:val="0645ad"/>
+            <w:sz w:val="21"/>
+            <w:szCs w:val="21"/>
+            <w:highlight w:val="white"/>
+            <w:rtl w:val="0"/>
+          </w:rPr>
+          <w:t xml:space="preserve">Hunnic</w:t>
+        </w:r>
+      </w:hyperlink>
+      <w:r>
+        <w:rPr>
+          <w:color w:val="202122"/>
+          <w:sz w:val="21"/>
+          <w:szCs w:val="21"/>
+          <w:highlight w:val="white"/>
+          <w:rtl w:val="0"/>
+        </w:rPr>
+        <w:t xml:space="preserve"> incursions in </w:t>
+      </w:r>
+      <w:hyperlink r:id="rId117">
+        <w:r>
+          <w:rPr>
+            <w:color w:val="0645ad"/>
+            <w:sz w:val="21"/>
+            <w:szCs w:val="21"/>
+            <w:highlight w:val="white"/>
+            <w:rtl w:val="0"/>
+          </w:rPr>
+          <w:t xml:space="preserve">Asia Minor</w:t>
+        </w:r>
+      </w:hyperlink>
+      <w:r>
+        <w:rPr>
+          <w:color w:val="202122"/>
+          <w:sz w:val="21"/>
+          <w:szCs w:val="21"/>
+          <w:highlight w:val="white"/>
+          <w:rtl w:val="0"/>
+        </w:rPr>
+        <w:t xml:space="preserve"> and </w:t>
+      </w:r>
+      <w:hyperlink r:id="rId118">
+        <w:r>
+          <w:rPr>
+            <w:color w:val="0645ad"/>
+            <w:sz w:val="21"/>
+            <w:szCs w:val="21"/>
+            <w:highlight w:val="white"/>
+            <w:rtl w:val="0"/>
+          </w:rPr>
+          <w:t xml:space="preserve">Syria</w:t>
+        </w:r>
+      </w:hyperlink>
+      <w:r>
+        <w:rPr>
+          <w:color w:val="202122"/>
+          <w:sz w:val="21"/>
+          <w:szCs w:val="21"/>
+          <w:highlight w:val="white"/>
+          <w:rtl w:val="0"/>
+        </w:rPr>
+        <w:t xml:space="preserve">, leaving </w:t>
+      </w:r>
+      <w:hyperlink r:id="rId119">
+        <w:r>
+          <w:rPr>
+            <w:color w:val="0645ad"/>
+            <w:sz w:val="21"/>
+            <w:szCs w:val="21"/>
+            <w:highlight w:val="white"/>
+            <w:rtl w:val="0"/>
+          </w:rPr>
+          <w:t xml:space="preserve">Thrace</w:t>
+        </w:r>
+      </w:hyperlink>
+      <w:r>
+        <w:rPr>
+          <w:color w:val="202122"/>
+          <w:sz w:val="21"/>
+          <w:szCs w:val="21"/>
+          <w:highlight w:val="white"/>
+          <w:rtl w:val="0"/>
+        </w:rPr>
+        <w:t xml:space="preserve"> undefended. Stilicho's propagandist Claudian reports that only Stilicho's attack stemmed the plundering as he pushed Alaric's forces north into Epirus.</w:t>
+      </w:r>
+      <w:hyperlink r:id="rId120">
+        <w:r>
+          <w:rPr>
+            <w:color w:val="0645ad"/>
+            <w:sz w:val="28"/>
+            <w:szCs w:val="28"/>
+            <w:highlight w:val="white"/>
+            <w:vertAlign w:val="superscript"/>
+            <w:rtl w:val="0"/>
+          </w:rPr>
+          <w:t xml:space="preserve">[102]</w:t>
+        </w:r>
+      </w:hyperlink>
+      <w:r>
+        <w:rPr>
+          <w:color w:val="202122"/>
+          <w:sz w:val="21"/>
+          <w:szCs w:val="21"/>
+          <w:highlight w:val="white"/>
+          <w:rtl w:val="0"/>
+        </w:rPr>
+        <w:t xml:space="preserve"> Burns' interpretation is that Alaric and his men had been recruited by </w:t>
+      </w:r>
+      <w:hyperlink r:id="rId121">
+        <w:r>
+          <w:rPr>
+            <w:color w:val="0645ad"/>
+            <w:sz w:val="21"/>
+            <w:szCs w:val="21"/>
+            <w:highlight w:val="white"/>
+            <w:rtl w:val="0"/>
+          </w:rPr>
+          <w:t xml:space="preserve">Rufinus</w:t>
+        </w:r>
+      </w:hyperlink>
+      <w:r>
+        <w:rPr>
+          <w:color w:val="202122"/>
+          <w:sz w:val="21"/>
+          <w:szCs w:val="21"/>
+          <w:highlight w:val="white"/>
+          <w:rtl w:val="0"/>
+        </w:rPr>
+        <w:t xml:space="preserve">'s Eastern regime, and sent to </w:t>
+      </w:r>
+      <w:hyperlink r:id="rId122">
+        <w:r>
+          <w:rPr>
+            <w:color w:val="0645ad"/>
+            <w:sz w:val="21"/>
+            <w:szCs w:val="21"/>
+            <w:highlight w:val="white"/>
+            <w:rtl w:val="0"/>
+          </w:rPr>
+          <w:t xml:space="preserve">Thessaly</w:t>
+        </w:r>
+      </w:hyperlink>
+      <w:r>
+        <w:rPr>
+          <w:color w:val="202122"/>
+          <w:sz w:val="21"/>
+          <w:szCs w:val="21"/>
+          <w:highlight w:val="white"/>
+          <w:rtl w:val="0"/>
+        </w:rPr>
+        <w:t xml:space="preserve"> to stave off Stilicho's threat.</w:t>
+      </w:r>
+      <w:hyperlink r:id="rId123">
+        <w:r>
+          <w:rPr>
+            <w:color w:val="0645ad"/>
+            <w:sz w:val="28"/>
+            <w:szCs w:val="28"/>
+            <w:highlight w:val="white"/>
+            <w:vertAlign w:val="superscript"/>
+            <w:rtl w:val="0"/>
+          </w:rPr>
+          <w:t xml:space="preserve">[88]</w:t>
+        </w:r>
+      </w:hyperlink>
+      <w:r>
+        <w:rPr>
+          <w:color w:val="202122"/>
+          <w:sz w:val="21"/>
+          <w:szCs w:val="21"/>
+          <w:highlight w:val="white"/>
+          <w:rtl w:val="0"/>
+        </w:rPr>
+        <w:t xml:space="preserve"> No battle took place. Zosimus adds that Stilicho's troops destroyed and pillaged too, and let Alaric's men escape with their plunder.</w:t>
+      </w:r>
+      <w:hyperlink r:id="rId124">
+        <w:r>
+          <w:rPr>
+            <w:color w:val="0645ad"/>
+            <w:sz w:val="28"/>
+            <w:szCs w:val="28"/>
+            <w:highlight w:val="white"/>
+            <w:vertAlign w:val="superscript"/>
+            <w:rtl w:val="0"/>
+          </w:rPr>
+          <w:t xml:space="preserve">[a]</w:t>
+        </w:r>
+      </w:hyperlink>
+      <w:r>
+        <w:rPr>
+          <w:rtl w:val="0"/>
+        </w:rPr>
+      </w:r>
+    </w:p>
+    <w:p>
+      <w:pPr>
+        <w:rPr>
+          <w:color w:val="202122"/>
+          <w:sz w:val="21"/>
+          <w:szCs w:val="21"/>
+          <w:highlight w:val="white"/>
+        </w:rPr>
+      </w:pPr>
+      <w:r>
+        <w:rPr>
+          <w:rtl w:val="0"/>
+        </w:rPr>
+      </w:r>
+    </w:p>
+    <w:p>
+      <w:pPr>
+        <w:rPr>
+          <w:color w:val="202122"/>
+          <w:sz w:val="21"/>
+          <w:szCs w:val="21"/>
+          <w:highlight w:val="white"/>
+        </w:rPr>
+      </w:pPr>
+      <w:r>
+        <w:rPr>
+          <w:color w:val="202122"/>
+          <w:sz w:val="21"/>
+          <w:szCs w:val="21"/>
+          <w:highlight w:val="white"/>
+          <w:rtl w:val="0"/>
+        </w:rPr>
+        <w:t xml:space="preserve">Stilicho was forced to send some of his Eastern forces home.</w:t>
+      </w:r>
+      <w:hyperlink r:id="rId125">
+        <w:r>
+          <w:rPr>
+            <w:color w:val="0645ad"/>
+            <w:sz w:val="28"/>
+            <w:szCs w:val="28"/>
+            <w:highlight w:val="white"/>
+            <w:vertAlign w:val="superscript"/>
+            <w:rtl w:val="0"/>
+          </w:rPr>
+          <w:t xml:space="preserve">[103]</w:t>
+        </w:r>
+      </w:hyperlink>
+      <w:r>
+        <w:rPr>
+          <w:color w:val="202122"/>
+          <w:sz w:val="21"/>
+          <w:szCs w:val="21"/>
+          <w:highlight w:val="white"/>
+          <w:rtl w:val="0"/>
+        </w:rPr>
+        <w:t xml:space="preserve"> They went to Constantinople under the command of one </w:t>
+      </w:r>
+      <w:hyperlink r:id="rId126">
+        <w:r>
+          <w:rPr>
+            <w:color w:val="0645ad"/>
+            <w:sz w:val="21"/>
+            <w:szCs w:val="21"/>
+            <w:highlight w:val="white"/>
+            <w:rtl w:val="0"/>
+          </w:rPr>
+          <w:t xml:space="preserve">Gainas</w:t>
+        </w:r>
+      </w:hyperlink>
+      <w:r>
+        <w:rPr>
+          <w:color w:val="202122"/>
+          <w:sz w:val="21"/>
+          <w:szCs w:val="21"/>
+          <w:highlight w:val="white"/>
+          <w:rtl w:val="0"/>
+        </w:rPr>
+        <w:t xml:space="preserve">, a Goth with a large Gothic following. On arrival, Gainas murdered Rufinus, and was appointed </w:t>
+      </w:r>
+      <w:r>
+        <w:rPr>
+          <w:i w:val="1"/>
+          <w:color w:val="202122"/>
+          <w:sz w:val="21"/>
+          <w:szCs w:val="21"/>
+          <w:highlight w:val="white"/>
+          <w:rtl w:val="0"/>
+        </w:rPr>
+        <w:t xml:space="preserve">magister militum</w:t>
+      </w:r>
+      <w:r>
+        <w:rPr>
+          <w:color w:val="202122"/>
+          <w:sz w:val="21"/>
+          <w:szCs w:val="21"/>
+          <w:highlight w:val="white"/>
+          <w:rtl w:val="0"/>
+        </w:rPr>
+        <w:t xml:space="preserve"> for </w:t>
+      </w:r>
+      <w:hyperlink r:id="rId127">
+        <w:r>
+          <w:rPr>
+            <w:color w:val="0645ad"/>
+            <w:sz w:val="21"/>
+            <w:szCs w:val="21"/>
+            <w:highlight w:val="white"/>
+            <w:rtl w:val="0"/>
+          </w:rPr>
+          <w:t xml:space="preserve">Thrace</w:t>
+        </w:r>
+      </w:hyperlink>
+      <w:r>
+        <w:rPr>
+          <w:color w:val="202122"/>
+          <w:sz w:val="21"/>
+          <w:szCs w:val="21"/>
+          <w:highlight w:val="white"/>
+          <w:rtl w:val="0"/>
+        </w:rPr>
+        <w:t xml:space="preserve"> by </w:t>
+      </w:r>
+      <w:hyperlink r:id="rId128">
+        <w:r>
+          <w:rPr>
+            <w:color w:val="0645ad"/>
+            <w:sz w:val="21"/>
+            <w:szCs w:val="21"/>
+            <w:highlight w:val="white"/>
+            <w:rtl w:val="0"/>
+          </w:rPr>
+          <w:t xml:space="preserve">Eutropius</w:t>
+        </w:r>
+      </w:hyperlink>
+      <w:r>
+        <w:rPr>
+          <w:color w:val="202122"/>
+          <w:sz w:val="21"/>
+          <w:szCs w:val="21"/>
+          <w:highlight w:val="white"/>
+          <w:rtl w:val="0"/>
+        </w:rPr>
+        <w:t xml:space="preserve">, the new supreme minister and the only eunuch consul of Rome, who controlled Arcadius "as if he were a sheep".</w:t>
+      </w:r>
+      <w:hyperlink r:id="rId129">
+        <w:r>
+          <w:rPr>
+            <w:color w:val="0645ad"/>
+            <w:sz w:val="28"/>
+            <w:szCs w:val="28"/>
+            <w:highlight w:val="white"/>
+            <w:vertAlign w:val="superscript"/>
+            <w:rtl w:val="0"/>
+          </w:rPr>
+          <w:t xml:space="preserve">[104]</w:t>
+        </w:r>
+      </w:hyperlink>
+      <w:r>
+        <w:rPr>
+          <w:color w:val="202122"/>
+          <w:sz w:val="21"/>
+          <w:szCs w:val="21"/>
+          <w:highlight w:val="white"/>
+          <w:rtl w:val="0"/>
+        </w:rPr>
+        <w:t xml:space="preserve"> Stilicho obtained a few more troops from the German frontier and continued to campaign ineffectively against the Eastern empire; again he was successfully opposed by Alaric and his men. During the next year, 397, Eutropius personally led his troops to victory over some </w:t>
+      </w:r>
+      <w:hyperlink r:id="rId130">
+        <w:r>
+          <w:rPr>
+            <w:color w:val="0645ad"/>
+            <w:sz w:val="21"/>
+            <w:szCs w:val="21"/>
+            <w:highlight w:val="white"/>
+            <w:rtl w:val="0"/>
+          </w:rPr>
+          <w:t xml:space="preserve">Huns</w:t>
+        </w:r>
+      </w:hyperlink>
+      <w:r>
+        <w:rPr>
+          <w:color w:val="202122"/>
+          <w:sz w:val="21"/>
+          <w:szCs w:val="21"/>
+          <w:highlight w:val="white"/>
+          <w:rtl w:val="0"/>
+        </w:rPr>
+        <w:t xml:space="preserve"> who were marauding in Asia Minor. With his position thus strengthened he declared Stilicho a public enemy, and he established Alaric as </w:t>
+      </w:r>
+      <w:r>
+        <w:rPr>
+          <w:i w:val="1"/>
+          <w:color w:val="202122"/>
+          <w:sz w:val="21"/>
+          <w:szCs w:val="21"/>
+          <w:highlight w:val="white"/>
+          <w:rtl w:val="0"/>
+        </w:rPr>
+        <w:t xml:space="preserve">magister militum</w:t>
+      </w:r>
+      <w:r>
+        <w:rPr>
+          <w:color w:val="202122"/>
+          <w:sz w:val="21"/>
+          <w:szCs w:val="21"/>
+          <w:highlight w:val="white"/>
+          <w:rtl w:val="0"/>
+        </w:rPr>
+        <w:t xml:space="preserve"> per </w:t>
+      </w:r>
+      <w:hyperlink r:id="rId131">
+        <w:r>
+          <w:rPr>
+            <w:color w:val="0645ad"/>
+            <w:sz w:val="21"/>
+            <w:szCs w:val="21"/>
+            <w:highlight w:val="white"/>
+            <w:rtl w:val="0"/>
+          </w:rPr>
+          <w:t xml:space="preserve">Illyricum</w:t>
+        </w:r>
+      </w:hyperlink>
+      <w:r>
+        <w:rPr>
+          <w:color w:val="202122"/>
+          <w:sz w:val="21"/>
+          <w:szCs w:val="21"/>
+          <w:highlight w:val="white"/>
+          <w:rtl w:val="0"/>
+        </w:rPr>
+        <w:t xml:space="preserve">. A poem by </w:t>
+      </w:r>
+      <w:hyperlink r:id="rId132">
+        <w:r>
+          <w:rPr>
+            <w:color w:val="0645ad"/>
+            <w:sz w:val="21"/>
+            <w:szCs w:val="21"/>
+            <w:highlight w:val="white"/>
+            <w:rtl w:val="0"/>
+          </w:rPr>
+          <w:t xml:space="preserve">Synesius</w:t>
+        </w:r>
+      </w:hyperlink>
+      <w:r>
+        <w:rPr>
+          <w:color w:val="202122"/>
+          <w:sz w:val="21"/>
+          <w:szCs w:val="21"/>
+          <w:highlight w:val="white"/>
+          <w:rtl w:val="0"/>
+        </w:rPr>
+        <w:t xml:space="preserve"> advises the emperor to display manliness and remove a "skin-clad savage" (probably Alaric) from the councils of power and his barbarians from the Roman army. We do not know if Arcadius ever became aware of the existence of this advice, but it had no recorded effect.</w:t>
+      </w:r>
+      <w:hyperlink r:id="rId133">
+        <w:r>
+          <w:rPr>
+            <w:color w:val="0645ad"/>
+            <w:sz w:val="28"/>
+            <w:szCs w:val="28"/>
+            <w:highlight w:val="white"/>
+            <w:vertAlign w:val="superscript"/>
+            <w:rtl w:val="0"/>
+          </w:rPr>
+          <w:t xml:space="preserve">[105]</w:t>
+        </w:r>
+      </w:hyperlink>
+      <w:r>
+        <w:rPr>
+          <w:color w:val="202122"/>
+          <w:sz w:val="21"/>
+          <w:szCs w:val="21"/>
+          <w:highlight w:val="white"/>
+          <w:rtl w:val="0"/>
+        </w:rPr>
+        <w:t xml:space="preserve"> </w:t>
+      </w:r>
+      <w:hyperlink r:id="rId134">
+        <w:r>
+          <w:rPr>
+            <w:color w:val="0645ad"/>
+            <w:sz w:val="21"/>
+            <w:szCs w:val="21"/>
+            <w:highlight w:val="white"/>
+            <w:rtl w:val="0"/>
+          </w:rPr>
+          <w:t xml:space="preserve">Synesius</w:t>
+        </w:r>
+      </w:hyperlink>
+      <w:r>
+        <w:rPr>
+          <w:color w:val="202122"/>
+          <w:sz w:val="21"/>
+          <w:szCs w:val="21"/>
+          <w:highlight w:val="white"/>
+          <w:rtl w:val="0"/>
+        </w:rPr>
+        <w:t xml:space="preserve">, from a province suffering the widespread ravages of a few poor but greedy barbarians, also complained of "the peacetime war, one almost worse than the barbarian war and arising from military indiscipline and the officer's greed."</w:t>
+      </w:r>
+      <w:hyperlink r:id="rId135">
+        <w:r>
+          <w:rPr>
+            <w:color w:val="0645ad"/>
+            <w:sz w:val="28"/>
+            <w:szCs w:val="28"/>
+            <w:highlight w:val="white"/>
+            <w:vertAlign w:val="superscript"/>
+            <w:rtl w:val="0"/>
+          </w:rPr>
+          <w:t xml:space="preserve">[106]</w:t>
+        </w:r>
+      </w:hyperlink>
+      <w:r>
+        <w:rPr>
+          <w:rtl w:val="0"/>
+        </w:rPr>
+      </w:r>
+    </w:p>
+    <w:p>
+      <w:pPr>
+        <w:rPr>
+          <w:color w:val="202122"/>
+          <w:sz w:val="21"/>
+          <w:szCs w:val="21"/>
+          <w:highlight w:val="white"/>
+        </w:rPr>
+      </w:pPr>
+      <w:r>
+        <w:rPr>
+          <w:rtl w:val="0"/>
+        </w:rPr>
+      </w:r>
+    </w:p>
+    <w:p>
+      <w:pPr>
+        <w:rPr>
+          <w:color w:val="202122"/>
+          <w:sz w:val="21"/>
+          <w:szCs w:val="21"/>
+          <w:highlight w:val="white"/>
+        </w:rPr>
+      </w:pPr>
+      <w:r>
+        <w:rPr>
+          <w:color w:val="202122"/>
+          <w:sz w:val="21"/>
+          <w:szCs w:val="21"/>
+          <w:highlight w:val="white"/>
+          <w:rtl w:val="0"/>
+        </w:rPr>
+        <w:t xml:space="preserve">The </w:t>
+      </w:r>
+      <w:r>
+        <w:rPr>
+          <w:i w:val="1"/>
+          <w:color w:val="202122"/>
+          <w:sz w:val="21"/>
+          <w:szCs w:val="21"/>
+          <w:highlight w:val="white"/>
+          <w:rtl w:val="0"/>
+        </w:rPr>
+        <w:t xml:space="preserve">magister militum</w:t>
+      </w:r>
+      <w:r>
+        <w:rPr>
+          <w:color w:val="202122"/>
+          <w:sz w:val="21"/>
+          <w:szCs w:val="21"/>
+          <w:highlight w:val="white"/>
+          <w:rtl w:val="0"/>
+        </w:rPr>
+        <w:t xml:space="preserve"> in the </w:t>
+      </w:r>
+      <w:hyperlink r:id="rId136">
+        <w:r>
+          <w:rPr>
+            <w:color w:val="0645ad"/>
+            <w:sz w:val="21"/>
+            <w:szCs w:val="21"/>
+            <w:highlight w:val="white"/>
+            <w:rtl w:val="0"/>
+          </w:rPr>
+          <w:t xml:space="preserve">Diocese of Africa</w:t>
+        </w:r>
+      </w:hyperlink>
+      <w:r>
+        <w:rPr>
+          <w:color w:val="202122"/>
+          <w:sz w:val="21"/>
+          <w:szCs w:val="21"/>
+          <w:highlight w:val="white"/>
+          <w:rtl w:val="0"/>
+        </w:rPr>
+        <w:t xml:space="preserve"> </w:t>
+      </w:r>
+      <w:hyperlink r:id="rId137">
+        <w:r>
+          <w:rPr>
+            <w:color w:val="0645ad"/>
+            <w:sz w:val="21"/>
+            <w:szCs w:val="21"/>
+            <w:highlight w:val="white"/>
+            <w:rtl w:val="0"/>
+          </w:rPr>
+          <w:t xml:space="preserve">declared for the East</w:t>
+        </w:r>
+      </w:hyperlink>
+      <w:r>
+        <w:rPr>
+          <w:color w:val="202122"/>
+          <w:sz w:val="21"/>
+          <w:szCs w:val="21"/>
+          <w:highlight w:val="white"/>
+          <w:rtl w:val="0"/>
+        </w:rPr>
+        <w:t xml:space="preserve"> and stopped the supply of grain to Rome.</w:t>
+      </w:r>
+      <w:hyperlink r:id="rId138">
+        <w:r>
+          <w:rPr>
+            <w:color w:val="0645ad"/>
+            <w:sz w:val="28"/>
+            <w:szCs w:val="28"/>
+            <w:highlight w:val="white"/>
+            <w:vertAlign w:val="superscript"/>
+            <w:rtl w:val="0"/>
+          </w:rPr>
+          <w:t xml:space="preserve">[88]</w:t>
+        </w:r>
+      </w:hyperlink>
+      <w:r>
+        <w:rPr>
+          <w:color w:val="202122"/>
+          <w:sz w:val="21"/>
+          <w:szCs w:val="21"/>
+          <w:highlight w:val="white"/>
+          <w:rtl w:val="0"/>
+        </w:rPr>
+        <w:t xml:space="preserve"> Italy had not fed itself for centuries and could not do so now. In 398, Stilicho sent his last reserves, a few thousand men, to re-take the Diocese of Africa, and he strengthened his position further when he married </w:t>
+      </w:r>
+      <w:hyperlink r:id="rId139">
+        <w:r>
+          <w:rPr>
+            <w:color w:val="0645ad"/>
+            <w:sz w:val="21"/>
+            <w:szCs w:val="21"/>
+            <w:highlight w:val="white"/>
+            <w:rtl w:val="0"/>
+          </w:rPr>
+          <w:t xml:space="preserve">his daughter Maria</w:t>
+        </w:r>
+      </w:hyperlink>
+      <w:r>
+        <w:rPr>
+          <w:color w:val="202122"/>
+          <w:sz w:val="21"/>
+          <w:szCs w:val="21"/>
+          <w:highlight w:val="white"/>
+          <w:rtl w:val="0"/>
+        </w:rPr>
+        <w:t xml:space="preserve"> to Honorius. Throughout this period Stilicho, and all other generals, were desperately short of recruits and supplies for them.</w:t>
+      </w:r>
+      <w:hyperlink r:id="rId140">
+        <w:r>
+          <w:rPr>
+            <w:color w:val="0645ad"/>
+            <w:sz w:val="28"/>
+            <w:szCs w:val="28"/>
+            <w:highlight w:val="white"/>
+            <w:vertAlign w:val="superscript"/>
+            <w:rtl w:val="0"/>
+          </w:rPr>
+          <w:t xml:space="preserve">[107]</w:t>
+        </w:r>
+      </w:hyperlink>
+      <w:r>
+        <w:rPr>
+          <w:color w:val="202122"/>
+          <w:sz w:val="21"/>
+          <w:szCs w:val="21"/>
+          <w:highlight w:val="white"/>
+          <w:rtl w:val="0"/>
+        </w:rPr>
+        <w:t xml:space="preserve"> In 400, Stilicho was charged to press into service any "</w:t>
+      </w:r>
+      <w:hyperlink r:id="rId141">
+        <w:r>
+          <w:rPr>
+            <w:color w:val="0645ad"/>
+            <w:sz w:val="21"/>
+            <w:szCs w:val="21"/>
+            <w:highlight w:val="white"/>
+            <w:rtl w:val="0"/>
+          </w:rPr>
+          <w:t xml:space="preserve">laetus</w:t>
+        </w:r>
+      </w:hyperlink>
+      <w:r>
+        <w:rPr>
+          <w:color w:val="202122"/>
+          <w:sz w:val="21"/>
+          <w:szCs w:val="21"/>
+          <w:highlight w:val="white"/>
+          <w:rtl w:val="0"/>
+        </w:rPr>
+        <w:t xml:space="preserve">, Alamannus, Sarmatian, vagrant, son of a veteran" or any other person liable to serve.</w:t>
+      </w:r>
+      <w:hyperlink r:id="rId142">
+        <w:r>
+          <w:rPr>
+            <w:color w:val="0645ad"/>
+            <w:sz w:val="28"/>
+            <w:szCs w:val="28"/>
+            <w:highlight w:val="white"/>
+            <w:vertAlign w:val="superscript"/>
+            <w:rtl w:val="0"/>
+          </w:rPr>
+          <w:t xml:space="preserve">[108]</w:t>
+        </w:r>
+      </w:hyperlink>
+      <w:r>
+        <w:rPr>
+          <w:color w:val="202122"/>
+          <w:sz w:val="21"/>
+          <w:szCs w:val="21"/>
+          <w:highlight w:val="white"/>
+          <w:rtl w:val="0"/>
+        </w:rPr>
+        <w:t xml:space="preserve"> He had reached the bottom of his recruitment pool.</w:t>
+      </w:r>
+      <w:hyperlink r:id="rId143">
+        <w:r>
+          <w:rPr>
+            <w:color w:val="0645ad"/>
+            <w:sz w:val="28"/>
+            <w:szCs w:val="28"/>
+            <w:highlight w:val="white"/>
+            <w:vertAlign w:val="superscript"/>
+            <w:rtl w:val="0"/>
+          </w:rPr>
+          <w:t xml:space="preserve">[109]</w:t>
+        </w:r>
+      </w:hyperlink>
+      <w:r>
+        <w:rPr>
+          <w:color w:val="202122"/>
+          <w:sz w:val="21"/>
+          <w:szCs w:val="21"/>
+          <w:highlight w:val="white"/>
+          <w:rtl w:val="0"/>
+        </w:rPr>
+        <w:t xml:space="preserve"> Though personally not corrupt, he was very active in confiscating assets;</w:t>
+      </w:r>
+      <w:hyperlink r:id="rId144">
+        <w:r>
+          <w:rPr>
+            <w:color w:val="0645ad"/>
+            <w:sz w:val="28"/>
+            <w:szCs w:val="28"/>
+            <w:highlight w:val="white"/>
+            <w:vertAlign w:val="superscript"/>
+            <w:rtl w:val="0"/>
+          </w:rPr>
+          <w:t xml:space="preserve">[104]</w:t>
+        </w:r>
+      </w:hyperlink>
+      <w:r>
+        <w:rPr>
+          <w:color w:val="202122"/>
+          <w:sz w:val="21"/>
+          <w:szCs w:val="21"/>
+          <w:highlight w:val="white"/>
+          <w:rtl w:val="0"/>
+        </w:rPr>
+        <w:t xml:space="preserve"> the financial and administrative machine was not producing enough support for the army.</w:t>
+      </w:r>
+    </w:p>
+    <w:p>
+      <w:pPr>
+        <w:rPr>
+          <w:color w:val="202122"/>
+          <w:sz w:val="21"/>
+          <w:szCs w:val="21"/>
+          <w:highlight w:val="white"/>
+        </w:rPr>
+      </w:pPr>
+      <w:r>
+        <w:rPr>
+          <w:rtl w:val="0"/>
+        </w:rPr>
+      </w:r>
+    </w:p>
+    <w:p>
+      <w:pPr>
+        <w:rPr>
+          <w:color w:val="202122"/>
+          <w:sz w:val="21"/>
+          <w:szCs w:val="21"/>
+          <w:highlight w:val="white"/>
+        </w:rPr>
+      </w:pPr>
+      <w:r>
+        <w:rPr>
+          <w:color w:val="202122"/>
+          <w:sz w:val="21"/>
+          <w:szCs w:val="21"/>
+          <w:highlight w:val="white"/>
+          <w:rtl w:val="0"/>
+        </w:rPr>
+        <w:t xml:space="preserve">In 399, </w:t>
+      </w:r>
+      <w:hyperlink r:id="rId145">
+        <w:r>
+          <w:rPr>
+            <w:color w:val="0645ad"/>
+            <w:sz w:val="21"/>
+            <w:szCs w:val="21"/>
+            <w:highlight w:val="white"/>
+            <w:rtl w:val="0"/>
+          </w:rPr>
+          <w:t xml:space="preserve">Tribigild</w:t>
+        </w:r>
+      </w:hyperlink>
+      <w:r>
+        <w:rPr>
+          <w:color w:val="202122"/>
+          <w:sz w:val="21"/>
+          <w:szCs w:val="21"/>
+          <w:highlight w:val="white"/>
+          <w:rtl w:val="0"/>
+        </w:rPr>
+        <w:t xml:space="preserve">'s rebellion in Asia Minor allowed Gainas to accumulate a significant army (mostly Goths), become supreme in the Eastern court, and execute Eutropius.</w:t>
+      </w:r>
+      <w:hyperlink r:id="rId146">
+        <w:r>
+          <w:rPr>
+            <w:color w:val="0645ad"/>
+            <w:sz w:val="28"/>
+            <w:szCs w:val="28"/>
+            <w:highlight w:val="white"/>
+            <w:vertAlign w:val="superscript"/>
+            <w:rtl w:val="0"/>
+          </w:rPr>
+          <w:t xml:space="preserve">[110]</w:t>
+        </w:r>
+      </w:hyperlink>
+      <w:r>
+        <w:rPr>
+          <w:color w:val="202122"/>
+          <w:sz w:val="21"/>
+          <w:szCs w:val="21"/>
+          <w:highlight w:val="white"/>
+          <w:rtl w:val="0"/>
+        </w:rPr>
+        <w:t xml:space="preserve"> He now felt that he could dispense with Alaric's services and he nominally transferred Alaric's province to the West. This administrative change removed Alaric's Roman rank and his entitlement to legal provisioning for his men, leaving his army – the only significant force in the ravaged Balkans – as a problem for Stilicho.</w:t>
+      </w:r>
+      <w:hyperlink r:id="rId147">
+        <w:r>
+          <w:rPr>
+            <w:color w:val="0645ad"/>
+            <w:sz w:val="28"/>
+            <w:szCs w:val="28"/>
+            <w:highlight w:val="white"/>
+            <w:vertAlign w:val="superscript"/>
+            <w:rtl w:val="0"/>
+          </w:rPr>
+          <w:t xml:space="preserve">[111]</w:t>
+        </w:r>
+      </w:hyperlink>
+      <w:r>
+        <w:rPr>
+          <w:color w:val="202122"/>
+          <w:sz w:val="21"/>
+          <w:szCs w:val="21"/>
+          <w:highlight w:val="white"/>
+          <w:rtl w:val="0"/>
+        </w:rPr>
+        <w:t xml:space="preserve"> In 400, the citizens of Constantinople revolted against Gainas and massacred as many of his people, soldiers and their families, as they could catch. Some Goths at least built rafts and tried to cross the strip of sea that separates Asia from Europe; the Roman navy slaughtered them.</w:t>
+      </w:r>
+      <w:hyperlink r:id="rId148">
+        <w:r>
+          <w:rPr>
+            <w:color w:val="0645ad"/>
+            <w:sz w:val="28"/>
+            <w:szCs w:val="28"/>
+            <w:highlight w:val="white"/>
+            <w:vertAlign w:val="superscript"/>
+            <w:rtl w:val="0"/>
+          </w:rPr>
+          <w:t xml:space="preserve">[112]</w:t>
+        </w:r>
+      </w:hyperlink>
+      <w:r>
+        <w:rPr>
+          <w:color w:val="202122"/>
+          <w:sz w:val="21"/>
+          <w:szCs w:val="21"/>
+          <w:highlight w:val="white"/>
+          <w:rtl w:val="0"/>
+        </w:rPr>
+        <w:t xml:space="preserve"> By the beginning of 401, Gainas' head rode a pike through Constantinople while </w:t>
+      </w:r>
+      <w:hyperlink r:id="rId149">
+        <w:r>
+          <w:rPr>
+            <w:color w:val="0645ad"/>
+            <w:sz w:val="21"/>
+            <w:szCs w:val="21"/>
+            <w:highlight w:val="white"/>
+            <w:rtl w:val="0"/>
+          </w:rPr>
+          <w:t xml:space="preserve">another Gothic general</w:t>
+        </w:r>
+      </w:hyperlink>
+      <w:r>
+        <w:rPr>
+          <w:color w:val="202122"/>
+          <w:sz w:val="21"/>
+          <w:szCs w:val="21"/>
+          <w:highlight w:val="white"/>
+          <w:rtl w:val="0"/>
+        </w:rPr>
+        <w:t xml:space="preserve"> became consul.</w:t>
+      </w:r>
+      <w:hyperlink r:id="rId150">
+        <w:r>
+          <w:rPr>
+            <w:color w:val="0645ad"/>
+            <w:sz w:val="28"/>
+            <w:szCs w:val="28"/>
+            <w:highlight w:val="white"/>
+            <w:vertAlign w:val="superscript"/>
+            <w:rtl w:val="0"/>
+          </w:rPr>
+          <w:t xml:space="preserve">[113]</w:t>
+        </w:r>
+      </w:hyperlink>
+      <w:r>
+        <w:rPr>
+          <w:color w:val="202122"/>
+          <w:sz w:val="21"/>
+          <w:szCs w:val="21"/>
+          <w:highlight w:val="white"/>
+          <w:rtl w:val="0"/>
+        </w:rPr>
+        <w:t xml:space="preserve"> Meanwhile, groups of Huns started a series of attacks across the Danube, and the </w:t>
+      </w:r>
+      <w:hyperlink r:id="rId151">
+        <w:r>
+          <w:rPr>
+            <w:color w:val="0645ad"/>
+            <w:sz w:val="21"/>
+            <w:szCs w:val="21"/>
+            <w:highlight w:val="white"/>
+            <w:rtl w:val="0"/>
+          </w:rPr>
+          <w:t xml:space="preserve">Isaurians</w:t>
+        </w:r>
+      </w:hyperlink>
+      <w:r>
+        <w:rPr>
+          <w:color w:val="202122"/>
+          <w:sz w:val="21"/>
+          <w:szCs w:val="21"/>
+          <w:highlight w:val="white"/>
+          <w:rtl w:val="0"/>
+        </w:rPr>
+        <w:t xml:space="preserve"> marauded far and wide in Anatolia.</w:t>
+      </w:r>
+      <w:hyperlink r:id="rId152">
+        <w:r>
+          <w:rPr>
+            <w:color w:val="0645ad"/>
+            <w:sz w:val="28"/>
+            <w:szCs w:val="28"/>
+            <w:highlight w:val="white"/>
+            <w:vertAlign w:val="superscript"/>
+            <w:rtl w:val="0"/>
+          </w:rPr>
+          <w:t xml:space="preserve">[114]</w:t>
+        </w:r>
+      </w:hyperlink>
+      <w:r>
+        <w:rPr>
+          <w:rtl w:val="0"/>
+        </w:rPr>
+      </w:r>
+    </w:p>
+    <w:p>
+      <w:pPr>
+        <w:rPr>
+          <w:b w:val="1"/>
+          <w:color w:val="202122"/>
+          <w:sz w:val="21"/>
+          <w:szCs w:val="21"/>
+          <w:highlight w:val="white"/>
+        </w:rPr>
+      </w:pPr>
+      <w:r>
+        <w:rPr>
+          <w:rtl w:val="0"/>
+        </w:rPr>
+      </w:r>
+    </w:p>
+    <w:p>
+      <w:pPr>
+        <w:rPr>
+          <w:color w:val="202122"/>
+          <w:sz w:val="21"/>
+          <w:szCs w:val="21"/>
+          <w:highlight w:val="white"/>
+        </w:rPr>
+      </w:pPr>
+      <w:r>
+        <w:rPr>
+          <w:color w:val="202122"/>
+          <w:sz w:val="21"/>
+          <w:szCs w:val="21"/>
+          <w:highlight w:val="white"/>
+          <w:rtl w:val="0"/>
+        </w:rPr>
+        <w:t xml:space="preserve">In 401 Stilicho travelled over the </w:t>
+      </w:r>
+      <w:hyperlink r:id="rId153">
+        <w:r>
+          <w:rPr>
+            <w:color w:val="0645ad"/>
+            <w:sz w:val="21"/>
+            <w:szCs w:val="21"/>
+            <w:highlight w:val="white"/>
+            <w:rtl w:val="0"/>
+          </w:rPr>
+          <w:t xml:space="preserve">Alps</w:t>
+        </w:r>
+      </w:hyperlink>
+      <w:r>
+        <w:rPr>
+          <w:color w:val="202122"/>
+          <w:sz w:val="21"/>
+          <w:szCs w:val="21"/>
+          <w:highlight w:val="white"/>
+          <w:rtl w:val="0"/>
+        </w:rPr>
+        <w:t xml:space="preserve"> to </w:t>
+      </w:r>
+      <w:hyperlink r:id="rId154">
+        <w:r>
+          <w:rPr>
+            <w:color w:val="0645ad"/>
+            <w:sz w:val="21"/>
+            <w:szCs w:val="21"/>
+            <w:highlight w:val="white"/>
+            <w:rtl w:val="0"/>
+          </w:rPr>
+          <w:t xml:space="preserve">Raetia</w:t>
+        </w:r>
+      </w:hyperlink>
+      <w:r>
+        <w:rPr>
+          <w:color w:val="202122"/>
+          <w:sz w:val="21"/>
+          <w:szCs w:val="21"/>
+          <w:highlight w:val="white"/>
+          <w:rtl w:val="0"/>
+        </w:rPr>
+        <w:t xml:space="preserve">, to scrape up further troops.</w:t>
+      </w:r>
+      <w:hyperlink r:id="rId155">
+        <w:r>
+          <w:rPr>
+            <w:color w:val="0645ad"/>
+            <w:sz w:val="28"/>
+            <w:szCs w:val="28"/>
+            <w:highlight w:val="white"/>
+            <w:vertAlign w:val="superscript"/>
+            <w:rtl w:val="0"/>
+          </w:rPr>
+          <w:t xml:space="preserve">[115]</w:t>
+        </w:r>
+      </w:hyperlink>
+      <w:r>
+        <w:rPr>
+          <w:color w:val="202122"/>
+          <w:sz w:val="21"/>
+          <w:szCs w:val="21"/>
+          <w:highlight w:val="white"/>
+          <w:rtl w:val="0"/>
+        </w:rPr>
+        <w:t xml:space="preserve"> He left the Rhine defended only by the "dread" of Roman retaliation, rather than by adequate forces able to take the field.</w:t>
+      </w:r>
+      <w:hyperlink r:id="rId156">
+        <w:r>
+          <w:rPr>
+            <w:color w:val="0645ad"/>
+            <w:sz w:val="28"/>
+            <w:szCs w:val="28"/>
+            <w:highlight w:val="white"/>
+            <w:vertAlign w:val="superscript"/>
+            <w:rtl w:val="0"/>
+          </w:rPr>
+          <w:t xml:space="preserve">[115]</w:t>
+        </w:r>
+      </w:hyperlink>
+      <w:r>
+        <w:rPr>
+          <w:color w:val="202122"/>
+          <w:sz w:val="21"/>
+          <w:szCs w:val="21"/>
+          <w:highlight w:val="white"/>
+          <w:rtl w:val="0"/>
+        </w:rPr>
+        <w:t xml:space="preserve"> Early in spring, Alaric, probably desperate,</w:t>
+      </w:r>
+      <w:hyperlink r:id="rId157">
+        <w:r>
+          <w:rPr>
+            <w:color w:val="0645ad"/>
+            <w:sz w:val="28"/>
+            <w:szCs w:val="28"/>
+            <w:highlight w:val="white"/>
+            <w:vertAlign w:val="superscript"/>
+            <w:rtl w:val="0"/>
+          </w:rPr>
+          <w:t xml:space="preserve">[116]</w:t>
+        </w:r>
+      </w:hyperlink>
+      <w:r>
+        <w:rPr>
+          <w:color w:val="202122"/>
+          <w:sz w:val="21"/>
+          <w:szCs w:val="21"/>
+          <w:highlight w:val="white"/>
+          <w:rtl w:val="0"/>
+        </w:rPr>
+        <w:t xml:space="preserve"> invaded Italy, and he drove Honorius westward from </w:t>
+      </w:r>
+      <w:hyperlink r:id="rId158">
+        <w:r>
+          <w:rPr>
+            <w:color w:val="0645ad"/>
+            <w:sz w:val="21"/>
+            <w:szCs w:val="21"/>
+            <w:highlight w:val="white"/>
+            <w:rtl w:val="0"/>
+          </w:rPr>
+          <w:t xml:space="preserve">Mediolanum</w:t>
+        </w:r>
+      </w:hyperlink>
+      <w:r>
+        <w:rPr>
+          <w:color w:val="202122"/>
+          <w:sz w:val="21"/>
+          <w:szCs w:val="21"/>
+          <w:highlight w:val="white"/>
+          <w:rtl w:val="0"/>
+        </w:rPr>
+        <w:t xml:space="preserve">, besieging him in </w:t>
+      </w:r>
+      <w:hyperlink r:id="rId159">
+        <w:r>
+          <w:rPr>
+            <w:color w:val="0645ad"/>
+            <w:sz w:val="21"/>
+            <w:szCs w:val="21"/>
+            <w:highlight w:val="white"/>
+            <w:rtl w:val="0"/>
+          </w:rPr>
+          <w:t xml:space="preserve">Hasta Pompeia</w:t>
+        </w:r>
+      </w:hyperlink>
+      <w:r>
+        <w:rPr>
+          <w:color w:val="202122"/>
+          <w:sz w:val="21"/>
+          <w:szCs w:val="21"/>
+          <w:highlight w:val="white"/>
+          <w:rtl w:val="0"/>
+        </w:rPr>
+        <w:t xml:space="preserve"> in Liguria. Stilicho returned as soon as the passes had cleared, meeting Alaric in two battles (near </w:t>
+      </w:r>
+      <w:hyperlink r:id="rId160">
+        <w:r>
+          <w:rPr>
+            <w:color w:val="0645ad"/>
+            <w:sz w:val="21"/>
+            <w:szCs w:val="21"/>
+            <w:highlight w:val="white"/>
+            <w:rtl w:val="0"/>
+          </w:rPr>
+          <w:t xml:space="preserve">Pollentia</w:t>
+        </w:r>
+      </w:hyperlink>
+      <w:r>
+        <w:rPr>
+          <w:color w:val="202122"/>
+          <w:sz w:val="21"/>
+          <w:szCs w:val="21"/>
+          <w:highlight w:val="white"/>
+          <w:rtl w:val="0"/>
+        </w:rPr>
+        <w:t xml:space="preserve"> and </w:t>
+      </w:r>
+      <w:hyperlink r:id="rId161">
+        <w:r>
+          <w:rPr>
+            <w:color w:val="0645ad"/>
+            <w:sz w:val="21"/>
+            <w:szCs w:val="21"/>
+            <w:highlight w:val="white"/>
+            <w:rtl w:val="0"/>
+          </w:rPr>
+          <w:t xml:space="preserve">Verona</w:t>
+        </w:r>
+      </w:hyperlink>
+      <w:r>
+        <w:rPr>
+          <w:color w:val="202122"/>
+          <w:sz w:val="21"/>
+          <w:szCs w:val="21"/>
+          <w:highlight w:val="white"/>
+          <w:rtl w:val="0"/>
+        </w:rPr>
+        <w:t xml:space="preserve">) without decisive results. The Goths, weakened, were allowed to retreat back to Illyricum where the Western court again gave Alaric office, though only as </w:t>
+      </w:r>
+      <w:hyperlink r:id="rId162">
+        <w:r>
+          <w:rPr>
+            <w:color w:val="0645ad"/>
+            <w:sz w:val="21"/>
+            <w:szCs w:val="21"/>
+            <w:highlight w:val="white"/>
+            <w:rtl w:val="0"/>
+          </w:rPr>
+          <w:t xml:space="preserve">comes</w:t>
+        </w:r>
+      </w:hyperlink>
+      <w:r>
+        <w:rPr>
+          <w:color w:val="202122"/>
+          <w:sz w:val="21"/>
+          <w:szCs w:val="21"/>
+          <w:highlight w:val="white"/>
+          <w:rtl w:val="0"/>
+        </w:rPr>
+        <w:t xml:space="preserve"> and only over </w:t>
+      </w:r>
+      <w:hyperlink r:id="rId163">
+        <w:r>
+          <w:rPr>
+            <w:color w:val="0645ad"/>
+            <w:sz w:val="21"/>
+            <w:szCs w:val="21"/>
+            <w:highlight w:val="white"/>
+            <w:rtl w:val="0"/>
+          </w:rPr>
+          <w:t xml:space="preserve">Dalmatia</w:t>
+        </w:r>
+      </w:hyperlink>
+      <w:r>
+        <w:rPr>
+          <w:color w:val="202122"/>
+          <w:sz w:val="21"/>
+          <w:szCs w:val="21"/>
+          <w:highlight w:val="white"/>
+          <w:rtl w:val="0"/>
+        </w:rPr>
+        <w:t xml:space="preserve"> and </w:t>
+      </w:r>
+      <w:hyperlink r:id="rId164">
+        <w:r>
+          <w:rPr>
+            <w:color w:val="0645ad"/>
+            <w:sz w:val="21"/>
+            <w:szCs w:val="21"/>
+            <w:highlight w:val="white"/>
+            <w:rtl w:val="0"/>
+          </w:rPr>
+          <w:t xml:space="preserve">Pannonia Secunda</w:t>
+        </w:r>
+      </w:hyperlink>
+      <w:r>
+        <w:rPr>
+          <w:color w:val="202122"/>
+          <w:sz w:val="21"/>
+          <w:szCs w:val="21"/>
+          <w:highlight w:val="white"/>
+          <w:rtl w:val="0"/>
+        </w:rPr>
+        <w:t xml:space="preserve"> rather than the whole of Illyricum.</w:t>
+      </w:r>
+      <w:hyperlink r:id="rId165">
+        <w:r>
+          <w:rPr>
+            <w:color w:val="0645ad"/>
+            <w:sz w:val="28"/>
+            <w:szCs w:val="28"/>
+            <w:highlight w:val="white"/>
+            <w:vertAlign w:val="superscript"/>
+            <w:rtl w:val="0"/>
+          </w:rPr>
+          <w:t xml:space="preserve">[117]</w:t>
+        </w:r>
+      </w:hyperlink>
+      <w:r>
+        <w:rPr>
+          <w:color w:val="202122"/>
+          <w:sz w:val="21"/>
+          <w:szCs w:val="21"/>
+          <w:highlight w:val="white"/>
+          <w:rtl w:val="0"/>
+        </w:rPr>
+        <w:t xml:space="preserve"> Stilicho probably supposed that this pact would allow him to put Italian government into order and recruit fresh troops.</w:t>
+      </w:r>
+      <w:hyperlink r:id="rId166">
+        <w:r>
+          <w:rPr>
+            <w:color w:val="0645ad"/>
+            <w:sz w:val="28"/>
+            <w:szCs w:val="28"/>
+            <w:highlight w:val="white"/>
+            <w:vertAlign w:val="superscript"/>
+            <w:rtl w:val="0"/>
+          </w:rPr>
+          <w:t xml:space="preserve">[107]</w:t>
+        </w:r>
+      </w:hyperlink>
+      <w:r>
+        <w:rPr>
+          <w:color w:val="202122"/>
+          <w:sz w:val="21"/>
+          <w:szCs w:val="21"/>
+          <w:highlight w:val="white"/>
+          <w:rtl w:val="0"/>
+        </w:rPr>
+        <w:t xml:space="preserve"> He may also have planned with Alaric's help to relaunch his attempts to gain control over the Eastern court.</w:t>
+      </w:r>
+      <w:hyperlink r:id="rId167">
+        <w:r>
+          <w:rPr>
+            <w:color w:val="0645ad"/>
+            <w:sz w:val="28"/>
+            <w:szCs w:val="28"/>
+            <w:highlight w:val="white"/>
+            <w:vertAlign w:val="superscript"/>
+            <w:rtl w:val="0"/>
+          </w:rPr>
+          <w:t xml:space="preserve">[118]</w:t>
+        </w:r>
+      </w:hyperlink>
+      <w:r>
+        <w:rPr>
           <w:rtl w:val="0"/>
         </w:rPr>
       </w:r>
@@ -5254,64 +7292,2336 @@
       </w:pPr>
       <w:r>
         <w:rPr>
-          <w:rtl w:val="0"/>
-        </w:rPr>
-      </w:r>
-    </w:p>
-    <w:p>
-      <w:pPr>
-        <w:rPr>
-          <w:color w:val="202122"/>
-          <w:sz w:val="21"/>
-          <w:szCs w:val="21"/>
-          <w:highlight w:val="white"/>
-        </w:rPr>
-      </w:pPr>
-      <w:r>
-        <w:rPr>
-          <w:rtl w:val="0"/>
-        </w:rPr>
-      </w:r>
-    </w:p>
-    <w:p>
-      <w:pPr>
-        <w:rPr>
-          <w:color w:val="202122"/>
-          <w:sz w:val="21"/>
-          <w:szCs w:val="21"/>
-          <w:highlight w:val="white"/>
-        </w:rPr>
-      </w:pPr>
-      <w:r>
-        <w:rPr>
-          <w:rtl w:val="0"/>
-        </w:rPr>
-      </w:r>
-    </w:p>
-    <w:p>
-      <w:pPr>
-        <w:rPr>
-          <w:color w:val="202122"/>
-          <w:sz w:val="21"/>
-          <w:szCs w:val="21"/>
-          <w:highlight w:val="white"/>
-        </w:rPr>
-      </w:pPr>
-      <w:r>
-        <w:rPr>
-          <w:rtl w:val="0"/>
-        </w:rPr>
-      </w:r>
-    </w:p>
-    <w:p>
-      <w:pPr>
-        <w:rPr>
-          <w:color w:val="202122"/>
-          <w:sz w:val="21"/>
-          <w:szCs w:val="21"/>
-          <w:highlight w:val="white"/>
-        </w:rPr>
-      </w:pPr>
+          <w:color w:val="202122"/>
+          <w:sz w:val="21"/>
+          <w:szCs w:val="21"/>
+          <w:highlight w:val="white"/>
+          <w:rtl w:val="0"/>
+        </w:rPr>
+        <w:t xml:space="preserve">However, in 405, Stilicho was distracted by a fresh invasion of Northern Italy. Another group of Goths fleeing the Huns, led by one </w:t>
+      </w:r>
+      <w:hyperlink r:id="rId168">
+        <w:r>
+          <w:rPr>
+            <w:color w:val="0645ad"/>
+            <w:sz w:val="21"/>
+            <w:szCs w:val="21"/>
+            <w:highlight w:val="white"/>
+            <w:rtl w:val="0"/>
+          </w:rPr>
+          <w:t xml:space="preserve">Radagaisus</w:t>
+        </w:r>
+      </w:hyperlink>
+      <w:r>
+        <w:rPr>
+          <w:color w:val="202122"/>
+          <w:sz w:val="21"/>
+          <w:szCs w:val="21"/>
+          <w:highlight w:val="white"/>
+          <w:rtl w:val="0"/>
+        </w:rPr>
+        <w:t xml:space="preserve">, devastated the north of Italy for six months before Stilicho could muster enough forces to take the field against them. Stilicho recalled troops from </w:t>
+      </w:r>
+      <w:hyperlink r:id="rId169">
+        <w:r>
+          <w:rPr>
+            <w:color w:val="0645ad"/>
+            <w:sz w:val="21"/>
+            <w:szCs w:val="21"/>
+            <w:highlight w:val="white"/>
+            <w:rtl w:val="0"/>
+          </w:rPr>
+          <w:t xml:space="preserve">Britannia</w:t>
+        </w:r>
+      </w:hyperlink>
+      <w:r>
+        <w:rPr>
+          <w:color w:val="202122"/>
+          <w:sz w:val="21"/>
+          <w:szCs w:val="21"/>
+          <w:highlight w:val="white"/>
+          <w:rtl w:val="0"/>
+        </w:rPr>
+        <w:t xml:space="preserve"> and the depth of the crisis was shown when he urged all Roman soldiers to allow their personal slaves to fight beside them.</w:t>
+      </w:r>
+      <w:hyperlink r:id="rId170">
+        <w:r>
+          <w:rPr>
+            <w:color w:val="0645ad"/>
+            <w:sz w:val="28"/>
+            <w:szCs w:val="28"/>
+            <w:highlight w:val="white"/>
+            <w:vertAlign w:val="superscript"/>
+            <w:rtl w:val="0"/>
+          </w:rPr>
+          <w:t xml:space="preserve">[118]</w:t>
+        </w:r>
+      </w:hyperlink>
+      <w:r>
+        <w:rPr>
+          <w:color w:val="202122"/>
+          <w:sz w:val="21"/>
+          <w:szCs w:val="21"/>
+          <w:highlight w:val="white"/>
+          <w:rtl w:val="0"/>
+        </w:rPr>
+        <w:t xml:space="preserve"> His forces, including Hun and Alan auxiliaries, may in the end have totalled rather less than 15,000 men.</w:t>
+      </w:r>
+      <w:hyperlink r:id="rId171">
+        <w:r>
+          <w:rPr>
+            <w:color w:val="0645ad"/>
+            <w:sz w:val="28"/>
+            <w:szCs w:val="28"/>
+            <w:highlight w:val="white"/>
+            <w:vertAlign w:val="superscript"/>
+            <w:rtl w:val="0"/>
+          </w:rPr>
+          <w:t xml:space="preserve">[119]</w:t>
+        </w:r>
+      </w:hyperlink>
+      <w:r>
+        <w:rPr>
+          <w:color w:val="202122"/>
+          <w:sz w:val="21"/>
+          <w:szCs w:val="21"/>
+          <w:highlight w:val="white"/>
+          <w:rtl w:val="0"/>
+        </w:rPr>
+        <w:t xml:space="preserve"> Radagaisus was defeated and executed. 12,000 prisoners from the defeated horde were drafted into Stilicho's service.</w:t>
+      </w:r>
+      <w:hyperlink r:id="rId172">
+        <w:r>
+          <w:rPr>
+            <w:color w:val="0645ad"/>
+            <w:sz w:val="28"/>
+            <w:szCs w:val="28"/>
+            <w:highlight w:val="white"/>
+            <w:vertAlign w:val="superscript"/>
+            <w:rtl w:val="0"/>
+          </w:rPr>
+          <w:t xml:space="preserve">[119]</w:t>
+        </w:r>
+      </w:hyperlink>
+      <w:r>
+        <w:rPr>
+          <w:color w:val="202122"/>
+          <w:sz w:val="21"/>
+          <w:szCs w:val="21"/>
+          <w:highlight w:val="white"/>
+          <w:rtl w:val="0"/>
+        </w:rPr>
+        <w:t xml:space="preserve"> Stilicho continued negotiations with Alaric; </w:t>
+      </w:r>
+      <w:hyperlink r:id="rId173">
+        <w:r>
+          <w:rPr>
+            <w:color w:val="0645ad"/>
+            <w:sz w:val="21"/>
+            <w:szCs w:val="21"/>
+            <w:highlight w:val="white"/>
+            <w:rtl w:val="0"/>
+          </w:rPr>
+          <w:t xml:space="preserve">Flavius Aetius</w:t>
+        </w:r>
+      </w:hyperlink>
+      <w:r>
+        <w:rPr>
+          <w:color w:val="202122"/>
+          <w:sz w:val="21"/>
+          <w:szCs w:val="21"/>
+          <w:highlight w:val="white"/>
+          <w:rtl w:val="0"/>
+        </w:rPr>
+        <w:t xml:space="preserve">, son of one of Stilicho's major supporters, was sent as a hostage to Alaric in 405. In 406 Stilicho, hearing of </w:t>
+      </w:r>
+      <w:hyperlink r:id="rId174">
+        <w:r>
+          <w:rPr>
+            <w:color w:val="0645ad"/>
+            <w:sz w:val="21"/>
+            <w:szCs w:val="21"/>
+            <w:highlight w:val="white"/>
+            <w:rtl w:val="0"/>
+          </w:rPr>
+          <w:t xml:space="preserve">new invaders</w:t>
+        </w:r>
+      </w:hyperlink>
+      <w:r>
+        <w:rPr>
+          <w:color w:val="202122"/>
+          <w:sz w:val="21"/>
+          <w:szCs w:val="21"/>
+          <w:highlight w:val="white"/>
+          <w:rtl w:val="0"/>
+        </w:rPr>
+        <w:t xml:space="preserve"> and </w:t>
+      </w:r>
+      <w:hyperlink r:id="rId175">
+        <w:r>
+          <w:rPr>
+            <w:color w:val="0645ad"/>
+            <w:sz w:val="21"/>
+            <w:szCs w:val="21"/>
+            <w:highlight w:val="white"/>
+            <w:rtl w:val="0"/>
+          </w:rPr>
+          <w:t xml:space="preserve">rebels</w:t>
+        </w:r>
+      </w:hyperlink>
+      <w:r>
+        <w:rPr>
+          <w:color w:val="202122"/>
+          <w:sz w:val="21"/>
+          <w:szCs w:val="21"/>
+          <w:highlight w:val="white"/>
+          <w:rtl w:val="0"/>
+        </w:rPr>
+        <w:t xml:space="preserve"> who had appeared in the northern provinces, insisted on making peace with Alaric, probably on the basis that Alaric would prepare to move either against the Eastern court or against the rebels in Gaul. The Senate deeply resented peace with Alaric; in 407, when Alaric marched into </w:t>
+      </w:r>
+      <w:hyperlink r:id="rId176">
+        <w:r>
+          <w:rPr>
+            <w:color w:val="0645ad"/>
+            <w:sz w:val="21"/>
+            <w:szCs w:val="21"/>
+            <w:highlight w:val="white"/>
+            <w:rtl w:val="0"/>
+          </w:rPr>
+          <w:t xml:space="preserve">Noricum</w:t>
+        </w:r>
+      </w:hyperlink>
+      <w:r>
+        <w:rPr>
+          <w:color w:val="202122"/>
+          <w:sz w:val="21"/>
+          <w:szCs w:val="21"/>
+          <w:highlight w:val="white"/>
+          <w:rtl w:val="0"/>
+        </w:rPr>
+        <w:t xml:space="preserve"> and demanded a large payment for his expensive efforts in Stilicho's interests, the senate, "inspired by the courage, rather than the wisdom, of their predecessors,"</w:t>
+      </w:r>
+      <w:hyperlink r:id="rId177">
+        <w:r>
+          <w:rPr>
+            <w:color w:val="0645ad"/>
+            <w:sz w:val="28"/>
+            <w:szCs w:val="28"/>
+            <w:highlight w:val="white"/>
+            <w:vertAlign w:val="superscript"/>
+            <w:rtl w:val="0"/>
+          </w:rPr>
+          <w:t xml:space="preserve">[120]</w:t>
+        </w:r>
+      </w:hyperlink>
+      <w:r>
+        <w:rPr>
+          <w:color w:val="202122"/>
+          <w:sz w:val="21"/>
+          <w:szCs w:val="21"/>
+          <w:highlight w:val="white"/>
+          <w:rtl w:val="0"/>
+        </w:rPr>
+        <w:t xml:space="preserve"> preferred war. One senator famously declaimed </w:t>
+      </w:r>
+      <w:r>
+        <w:rPr>
+          <w:i w:val="1"/>
+          <w:color w:val="202122"/>
+          <w:sz w:val="21"/>
+          <w:szCs w:val="21"/>
+          <w:highlight w:val="white"/>
+          <w:rtl w:val="0"/>
+        </w:rPr>
+        <w:t xml:space="preserve">Non est ista pax, sed pactio servitutis</w:t>
+      </w:r>
+      <w:r>
+        <w:rPr>
+          <w:color w:val="202122"/>
+          <w:sz w:val="21"/>
+          <w:szCs w:val="21"/>
+          <w:highlight w:val="white"/>
+          <w:rtl w:val="0"/>
+        </w:rPr>
+        <w:t xml:space="preserve"> ("This is not peace, but a pact of servitude").</w:t>
+      </w:r>
+      <w:hyperlink r:id="rId178">
+        <w:r>
+          <w:rPr>
+            <w:color w:val="0645ad"/>
+            <w:sz w:val="28"/>
+            <w:szCs w:val="28"/>
+            <w:highlight w:val="white"/>
+            <w:vertAlign w:val="superscript"/>
+            <w:rtl w:val="0"/>
+          </w:rPr>
+          <w:t xml:space="preserve">[121]</w:t>
+        </w:r>
+      </w:hyperlink>
+      <w:r>
+        <w:rPr>
+          <w:color w:val="202122"/>
+          <w:sz w:val="21"/>
+          <w:szCs w:val="21"/>
+          <w:highlight w:val="white"/>
+          <w:rtl w:val="0"/>
+        </w:rPr>
+        <w:t xml:space="preserve"> Stilicho paid Alaric four thousand pounds of gold nevertheless.</w:t>
+      </w:r>
+      <w:hyperlink r:id="rId179">
+        <w:r>
+          <w:rPr>
+            <w:color w:val="0645ad"/>
+            <w:sz w:val="28"/>
+            <w:szCs w:val="28"/>
+            <w:highlight w:val="white"/>
+            <w:vertAlign w:val="superscript"/>
+            <w:rtl w:val="0"/>
+          </w:rPr>
+          <w:t xml:space="preserve">[122]</w:t>
+        </w:r>
+      </w:hyperlink>
+      <w:r>
+        <w:rPr>
+          <w:color w:val="202122"/>
+          <w:sz w:val="21"/>
+          <w:szCs w:val="21"/>
+          <w:highlight w:val="white"/>
+          <w:rtl w:val="0"/>
+        </w:rPr>
+        <w:t xml:space="preserve"> Stilicho sent </w:t>
+      </w:r>
+      <w:hyperlink r:id="rId180">
+        <w:r>
+          <w:rPr>
+            <w:color w:val="0645ad"/>
+            <w:sz w:val="21"/>
+            <w:szCs w:val="21"/>
+            <w:highlight w:val="white"/>
+            <w:rtl w:val="0"/>
+          </w:rPr>
+          <w:t xml:space="preserve">Sarus</w:t>
+        </w:r>
+      </w:hyperlink>
+      <w:r>
+        <w:rPr>
+          <w:color w:val="202122"/>
+          <w:sz w:val="21"/>
+          <w:szCs w:val="21"/>
+          <w:highlight w:val="white"/>
+          <w:rtl w:val="0"/>
+        </w:rPr>
+        <w:t xml:space="preserve">, a Gothic general, over the Alps to face the usurper </w:t>
+      </w:r>
+      <w:hyperlink r:id="rId181">
+        <w:r>
+          <w:rPr>
+            <w:color w:val="0645ad"/>
+            <w:sz w:val="21"/>
+            <w:szCs w:val="21"/>
+            <w:highlight w:val="white"/>
+            <w:rtl w:val="0"/>
+          </w:rPr>
+          <w:t xml:space="preserve">Constantine III</w:t>
+        </w:r>
+      </w:hyperlink>
+      <w:r>
+        <w:rPr>
+          <w:color w:val="202122"/>
+          <w:sz w:val="21"/>
+          <w:szCs w:val="21"/>
+          <w:highlight w:val="white"/>
+          <w:rtl w:val="0"/>
+        </w:rPr>
+        <w:t xml:space="preserve">, but he lost and barely escaped, having to leave his baggage to the bandits who now infested the Alpine passes.</w:t>
+      </w:r>
+      <w:hyperlink r:id="rId182">
+        <w:r>
+          <w:rPr>
+            <w:color w:val="0645ad"/>
+            <w:sz w:val="28"/>
+            <w:szCs w:val="28"/>
+            <w:highlight w:val="white"/>
+            <w:vertAlign w:val="superscript"/>
+            <w:rtl w:val="0"/>
+          </w:rPr>
+          <w:t xml:space="preserve">[122]</w:t>
+        </w:r>
+      </w:hyperlink>
+      <w:r>
+        <w:rPr>
+          <w:rtl w:val="0"/>
+        </w:rPr>
+      </w:r>
+    </w:p>
+    <w:p>
+      <w:pPr>
+        <w:rPr>
+          <w:color w:val="202122"/>
+          <w:sz w:val="21"/>
+          <w:szCs w:val="21"/>
+          <w:highlight w:val="white"/>
+        </w:rPr>
+      </w:pPr>
+      <w:r>
+        <w:rPr>
+          <w:rtl w:val="0"/>
+        </w:rPr>
+      </w:r>
+    </w:p>
+    <w:p>
+      <w:pPr>
+        <w:rPr>
+          <w:color w:val="202122"/>
+          <w:sz w:val="21"/>
+          <w:szCs w:val="21"/>
+          <w:highlight w:val="white"/>
+        </w:rPr>
+      </w:pPr>
+      <w:r>
+        <w:rPr>
+          <w:color w:val="202122"/>
+          <w:sz w:val="21"/>
+          <w:szCs w:val="21"/>
+          <w:highlight w:val="white"/>
+          <w:rtl w:val="0"/>
+        </w:rPr>
+        <w:t xml:space="preserve">The </w:t>
+      </w:r>
+      <w:hyperlink r:id="rId183">
+        <w:r>
+          <w:rPr>
+            <w:color w:val="0645ad"/>
+            <w:sz w:val="21"/>
+            <w:szCs w:val="21"/>
+            <w:highlight w:val="white"/>
+            <w:rtl w:val="0"/>
+          </w:rPr>
+          <w:t xml:space="preserve">empress Maria</w:t>
+        </w:r>
+      </w:hyperlink>
+      <w:r>
+        <w:rPr>
+          <w:color w:val="202122"/>
+          <w:sz w:val="21"/>
+          <w:szCs w:val="21"/>
+          <w:highlight w:val="white"/>
+          <w:rtl w:val="0"/>
+        </w:rPr>
+        <w:t xml:space="preserve">, daughter of Stilicho, died in 407 or early 408 and her sister </w:t>
+      </w:r>
+      <w:hyperlink r:id="rId184">
+        <w:r>
+          <w:rPr>
+            <w:color w:val="0645ad"/>
+            <w:sz w:val="21"/>
+            <w:szCs w:val="21"/>
+            <w:highlight w:val="white"/>
+            <w:rtl w:val="0"/>
+          </w:rPr>
+          <w:t xml:space="preserve">Aemilia Materna Thermantia</w:t>
+        </w:r>
+      </w:hyperlink>
+      <w:r>
+        <w:rPr>
+          <w:color w:val="202122"/>
+          <w:sz w:val="21"/>
+          <w:szCs w:val="21"/>
+          <w:highlight w:val="white"/>
+          <w:rtl w:val="0"/>
+        </w:rPr>
+        <w:t xml:space="preserve"> married Honorius. In the East, Arcadius died on 1 May 408 and was replaced by his son </w:t>
+      </w:r>
+      <w:hyperlink r:id="rId185">
+        <w:r>
+          <w:rPr>
+            <w:color w:val="0645ad"/>
+            <w:sz w:val="21"/>
+            <w:szCs w:val="21"/>
+            <w:highlight w:val="white"/>
+            <w:rtl w:val="0"/>
+          </w:rPr>
+          <w:t xml:space="preserve">Theodosius II</w:t>
+        </w:r>
+      </w:hyperlink>
+      <w:r>
+        <w:rPr>
+          <w:color w:val="202122"/>
+          <w:sz w:val="21"/>
+          <w:szCs w:val="21"/>
+          <w:highlight w:val="white"/>
+          <w:rtl w:val="0"/>
+        </w:rPr>
+        <w:t xml:space="preserve">; Stilicho seems to have planned to march to Constantinople, and to install there a regime loyal to himself.</w:t>
+      </w:r>
+      <w:hyperlink r:id="rId186">
+        <w:r>
+          <w:rPr>
+            <w:color w:val="0645ad"/>
+            <w:sz w:val="28"/>
+            <w:szCs w:val="28"/>
+            <w:highlight w:val="white"/>
+            <w:vertAlign w:val="superscript"/>
+            <w:rtl w:val="0"/>
+          </w:rPr>
+          <w:t xml:space="preserve">[123]</w:t>
+        </w:r>
+      </w:hyperlink>
+      <w:r>
+        <w:rPr>
+          <w:color w:val="202122"/>
+          <w:sz w:val="21"/>
+          <w:szCs w:val="21"/>
+          <w:highlight w:val="white"/>
+          <w:rtl w:val="0"/>
+        </w:rPr>
+        <w:t xml:space="preserve"> He may also have intended to give Alaric a senior official position and send him against the rebels in Gaul. Before he could do so, while he was away at </w:t>
+      </w:r>
+      <w:hyperlink r:id="rId187">
+        <w:r>
+          <w:rPr>
+            <w:color w:val="0645ad"/>
+            <w:sz w:val="21"/>
+            <w:szCs w:val="21"/>
+            <w:highlight w:val="white"/>
+            <w:rtl w:val="0"/>
+          </w:rPr>
+          <w:t xml:space="preserve">Ticinum</w:t>
+        </w:r>
+      </w:hyperlink>
+      <w:r>
+        <w:rPr>
+          <w:color w:val="202122"/>
+          <w:sz w:val="21"/>
+          <w:szCs w:val="21"/>
+          <w:highlight w:val="white"/>
+          <w:rtl w:val="0"/>
+        </w:rPr>
+        <w:t xml:space="preserve"> at the head of a small detachment, a bloody coup against his supporters took place at Honorius's court. It was led by Stilicho's own creature, one </w:t>
+      </w:r>
+      <w:hyperlink r:id="rId188">
+        <w:r>
+          <w:rPr>
+            <w:color w:val="0645ad"/>
+            <w:sz w:val="21"/>
+            <w:szCs w:val="21"/>
+            <w:highlight w:val="white"/>
+            <w:rtl w:val="0"/>
+          </w:rPr>
+          <w:t xml:space="preserve">Olympius</w:t>
+        </w:r>
+      </w:hyperlink>
+      <w:r>
+        <w:rPr>
+          <w:color w:val="202122"/>
+          <w:sz w:val="21"/>
+          <w:szCs w:val="21"/>
+          <w:highlight w:val="white"/>
+          <w:rtl w:val="0"/>
+        </w:rPr>
+        <w:t xml:space="preserve">.</w:t>
+      </w:r>
+      <w:hyperlink r:id="rId189">
+        <w:r>
+          <w:rPr>
+            <w:color w:val="0645ad"/>
+            <w:sz w:val="28"/>
+            <w:szCs w:val="28"/>
+            <w:highlight w:val="white"/>
+            <w:vertAlign w:val="superscript"/>
+            <w:rtl w:val="0"/>
+          </w:rPr>
+          <w:t xml:space="preserve">[124]</w:t>
+        </w:r>
+      </w:hyperlink>
+      <w:r>
+        <w:rPr>
+          <w:rtl w:val="0"/>
+        </w:rPr>
+      </w:r>
+    </w:p>
+    <w:p>
+      <w:pPr>
+        <w:rPr>
+          <w:color w:val="202122"/>
+          <w:sz w:val="21"/>
+          <w:szCs w:val="21"/>
+          <w:highlight w:val="white"/>
+        </w:rPr>
+      </w:pPr>
+      <w:r>
+        <w:rPr>
+          <w:rtl w:val="0"/>
+        </w:rPr>
+      </w:r>
+    </w:p>
+    <w:p>
+      <w:pPr>
+        <w:rPr/>
+      </w:pPr>
+      <w:r>
+        <w:rPr>
+          <w:b w:val="1"/>
+          <w:rtl w:val="0"/>
+        </w:rPr>
+        <w:t xml:space="preserve">LABEL: </w:t>
+      </w:r>
+      <w:r>
+        <w:rPr>
+          <w:rtl w:val="0"/>
+        </w:rPr>
+        <w:t xml:space="preserve">408–410; the end of effective regular field armies (410-455), starvation in Italy, sack of Rome</w:t>
+      </w:r>
+    </w:p>
+    <w:p>
+      <w:pPr>
+        <w:rPr/>
+      </w:pPr>
+      <w:r>
+        <w:rPr>
+          <w:b w:val="1"/>
+          <w:rtl w:val="0"/>
+        </w:rPr>
+        <w:t xml:space="preserve">DATE: </w:t>
+      </w:r>
+      <w:r>
+        <w:rPr>
+          <w:rtl w:val="0"/>
+        </w:rPr>
+        <w:t xml:space="preserve">2/15/21</w:t>
+      </w:r>
+    </w:p>
+    <w:p>
+      <w:pPr>
+        <w:rPr>
+          <w:color w:val="202122"/>
+          <w:sz w:val="21"/>
+          <w:szCs w:val="21"/>
+          <w:highlight w:val="white"/>
+        </w:rPr>
+      </w:pPr>
+      <w:r>
+        <w:rPr>
+          <w:b w:val="1"/>
+          <w:rtl w:val="0"/>
+        </w:rPr>
+        <w:t xml:space="preserve">TITLE: </w:t>
+      </w:r>
+      <w:r>
+        <w:rPr>
+          <w:rtl w:val="0"/>
+        </w:rPr>
+        <w:t xml:space="preserve">Stilicho's fall and Alaric's reaction</w:t>
+      </w:r>
+      <w:r>
+        <w:rPr>
+          <w:rtl w:val="0"/>
+        </w:rPr>
+      </w:r>
+    </w:p>
+    <w:p>
+      <w:pPr>
+        <w:rPr>
+          <w:color w:val="202122"/>
+          <w:sz w:val="21"/>
+          <w:szCs w:val="21"/>
+          <w:highlight w:val="white"/>
+        </w:rPr>
+      </w:pPr>
+      <w:r>
+        <w:rPr>
+          <w:b w:val="1"/>
+          <w:color w:val="202122"/>
+          <w:sz w:val="21"/>
+          <w:szCs w:val="21"/>
+          <w:highlight w:val="white"/>
+          <w:rtl w:val="0"/>
+        </w:rPr>
+        <w:t xml:space="preserve">CONTENT: </w:t>
+      </w:r>
+      <w:r>
+        <w:rPr>
+          <w:rtl w:val="0"/>
+        </w:rPr>
+      </w:r>
+    </w:p>
+    <w:p>
+      <w:pPr>
+        <w:shd w:fill="ffffff" w:val="clear"/>
+        <w:spacing w:after="100" w:before="100" w:lineRule="auto"/>
+        <w:rPr>
+          <w:color w:val="0645ad"/>
+          <w:sz w:val="28"/>
+          <w:szCs w:val="28"/>
+          <w:highlight w:val="white"/>
+          <w:vertAlign w:val="superscript"/>
+        </w:rPr>
+      </w:pPr>
+      <w:r>
+        <w:rPr>
+          <w:color w:val="202122"/>
+          <w:sz w:val="21"/>
+          <w:szCs w:val="21"/>
+          <w:highlight w:val="white"/>
+          <w:rtl w:val="0"/>
+        </w:rPr>
+        <w:t xml:space="preserve">Stilicho had news of the coup at </w:t>
+      </w:r>
+      <w:hyperlink r:id="rId190">
+        <w:r>
+          <w:rPr>
+            <w:color w:val="0645ad"/>
+            <w:sz w:val="21"/>
+            <w:szCs w:val="21"/>
+            <w:highlight w:val="white"/>
+            <w:rtl w:val="0"/>
+          </w:rPr>
+          <w:t xml:space="preserve">Bononia</w:t>
+        </w:r>
+      </w:hyperlink>
+      <w:r>
+        <w:rPr>
+          <w:color w:val="202122"/>
+          <w:sz w:val="21"/>
+          <w:szCs w:val="21"/>
+          <w:highlight w:val="white"/>
+          <w:rtl w:val="0"/>
+        </w:rPr>
+        <w:t xml:space="preserve"> (where he was probably waiting for Alaric).</w:t>
+      </w:r>
+      <w:hyperlink r:id="rId191">
+        <w:r>
+          <w:rPr>
+            <w:color w:val="0645ad"/>
+            <w:sz w:val="28"/>
+            <w:szCs w:val="28"/>
+            <w:highlight w:val="white"/>
+            <w:vertAlign w:val="superscript"/>
+            <w:rtl w:val="0"/>
+          </w:rPr>
+          <w:t xml:space="preserve">[125]</w:t>
+        </w:r>
+      </w:hyperlink>
+      <w:r>
+        <w:rPr>
+          <w:color w:val="202122"/>
+          <w:sz w:val="21"/>
+          <w:szCs w:val="21"/>
+          <w:highlight w:val="white"/>
+          <w:rtl w:val="0"/>
+        </w:rPr>
+        <w:t xml:space="preserve"> His army of barbarian troops, including a guard of Huns and many Goths, discussed attacking the forces of the coup, but Stilicho prevented them when he heard that the Emperor had not been harmed. Sarus's Gothic troops then massacred the Hun contingent in their sleep, and Stilicho withdrew from the quarreling remains of his army to Ravenna. He ordered that his former soldiers should not be admitted into the cities in which their families were billeted. Stilicho was forced to flee to a church for sanctuary, promised his life, and killed.</w:t>
+      </w:r>
+      <w:hyperlink r:id="rId192">
+        <w:r>
+          <w:rPr>
+            <w:color w:val="0645ad"/>
+            <w:sz w:val="28"/>
+            <w:szCs w:val="28"/>
+            <w:highlight w:val="white"/>
+            <w:vertAlign w:val="superscript"/>
+            <w:rtl w:val="0"/>
+          </w:rPr>
+          <w:t xml:space="preserve">[126]</w:t>
+        </w:r>
+      </w:hyperlink>
+      <w:r>
+        <w:rPr>
+          <w:rtl w:val="0"/>
+        </w:rPr>
+      </w:r>
+    </w:p>
+    <w:p>
+      <w:pPr>
+        <w:shd w:fill="ffffff" w:val="clear"/>
+        <w:spacing w:after="100" w:before="100" w:lineRule="auto"/>
+        <w:rPr>
+          <w:color w:val="0645ad"/>
+          <w:sz w:val="28"/>
+          <w:szCs w:val="28"/>
+          <w:highlight w:val="white"/>
+          <w:vertAlign w:val="superscript"/>
+        </w:rPr>
+      </w:pPr>
+      <w:r>
+        <w:rPr>
+          <w:color w:val="202122"/>
+          <w:sz w:val="21"/>
+          <w:szCs w:val="21"/>
+          <w:highlight w:val="white"/>
+          <w:rtl w:val="0"/>
+        </w:rPr>
+        <w:t xml:space="preserve">Alaric was again declared an enemy of the Emperor. The conspiracy then massacred the families of the federate troops (as presumed supporters of Stilicho, although they had probably rebelled against him), and the troops defected </w:t>
+      </w:r>
+      <w:r>
+        <w:rPr>
+          <w:i w:val="1"/>
+          <w:color w:val="202122"/>
+          <w:sz w:val="21"/>
+          <w:szCs w:val="21"/>
+          <w:highlight w:val="white"/>
+          <w:rtl w:val="0"/>
+        </w:rPr>
+        <w:t xml:space="preserve">en masse</w:t>
+      </w:r>
+      <w:r>
+        <w:rPr>
+          <w:color w:val="202122"/>
+          <w:sz w:val="21"/>
+          <w:szCs w:val="21"/>
+          <w:highlight w:val="white"/>
+          <w:rtl w:val="0"/>
+        </w:rPr>
+        <w:t xml:space="preserve"> to Alaric.</w:t>
+      </w:r>
+      <w:hyperlink r:id="rId193">
+        <w:r>
+          <w:rPr>
+            <w:color w:val="0645ad"/>
+            <w:sz w:val="28"/>
+            <w:szCs w:val="28"/>
+            <w:highlight w:val="white"/>
+            <w:vertAlign w:val="superscript"/>
+            <w:rtl w:val="0"/>
+          </w:rPr>
+          <w:t xml:space="preserve">[127]</w:t>
+        </w:r>
+      </w:hyperlink>
+      <w:r>
+        <w:rPr>
+          <w:color w:val="202122"/>
+          <w:sz w:val="21"/>
+          <w:szCs w:val="21"/>
+          <w:highlight w:val="white"/>
+          <w:rtl w:val="0"/>
+        </w:rPr>
+        <w:t xml:space="preserve"> The conspirators seem to have let their main army disintegrate,</w:t>
+      </w:r>
+      <w:hyperlink r:id="rId194">
+        <w:r>
+          <w:rPr>
+            <w:color w:val="0645ad"/>
+            <w:sz w:val="28"/>
+            <w:szCs w:val="28"/>
+            <w:highlight w:val="white"/>
+            <w:vertAlign w:val="superscript"/>
+            <w:rtl w:val="0"/>
+          </w:rPr>
+          <w:t xml:space="preserve">[128]</w:t>
+        </w:r>
+      </w:hyperlink>
+      <w:r>
+        <w:rPr>
+          <w:color w:val="202122"/>
+          <w:sz w:val="21"/>
+          <w:szCs w:val="21"/>
+          <w:highlight w:val="white"/>
+          <w:rtl w:val="0"/>
+        </w:rPr>
+        <w:t xml:space="preserve"> and had no policy except hunting down supporters of Stilicho.</w:t>
+      </w:r>
+      <w:hyperlink r:id="rId195">
+        <w:r>
+          <w:rPr>
+            <w:color w:val="0645ad"/>
+            <w:sz w:val="28"/>
+            <w:szCs w:val="28"/>
+            <w:highlight w:val="white"/>
+            <w:vertAlign w:val="superscript"/>
+            <w:rtl w:val="0"/>
+          </w:rPr>
+          <w:t xml:space="preserve">[129]</w:t>
+        </w:r>
+      </w:hyperlink>
+      <w:r>
+        <w:rPr>
+          <w:color w:val="202122"/>
+          <w:sz w:val="21"/>
+          <w:szCs w:val="21"/>
+          <w:highlight w:val="white"/>
+          <w:rtl w:val="0"/>
+        </w:rPr>
+        <w:t xml:space="preserve"> Italy was left without effective indigenous defence forces thereafter.</w:t>
+      </w:r>
+      <w:hyperlink r:id="rId196">
+        <w:r>
+          <w:rPr>
+            <w:color w:val="0645ad"/>
+            <w:sz w:val="28"/>
+            <w:szCs w:val="28"/>
+            <w:highlight w:val="white"/>
+            <w:vertAlign w:val="superscript"/>
+            <w:rtl w:val="0"/>
+          </w:rPr>
+          <w:t xml:space="preserve">[91]</w:t>
+        </w:r>
+      </w:hyperlink>
+      <w:r>
+        <w:rPr>
+          <w:color w:val="202122"/>
+          <w:sz w:val="21"/>
+          <w:szCs w:val="21"/>
+          <w:highlight w:val="white"/>
+          <w:rtl w:val="0"/>
+        </w:rPr>
+        <w:t xml:space="preserve"> </w:t>
+      </w:r>
+      <w:hyperlink r:id="rId197">
+        <w:r>
+          <w:rPr>
+            <w:color w:val="0645ad"/>
+            <w:sz w:val="21"/>
+            <w:szCs w:val="21"/>
+            <w:highlight w:val="white"/>
+            <w:rtl w:val="0"/>
+          </w:rPr>
+          <w:t xml:space="preserve">Heraclianus</w:t>
+        </w:r>
+      </w:hyperlink>
+      <w:r>
+        <w:rPr>
+          <w:color w:val="202122"/>
+          <w:sz w:val="21"/>
+          <w:szCs w:val="21"/>
+          <w:highlight w:val="white"/>
+          <w:rtl w:val="0"/>
+        </w:rPr>
+        <w:t xml:space="preserve">, a co-conspirator of Olympius, became governor of the Diocese of Africa, where he controlled the source of most of Italy's grain, and he supplied food only in the interests of Honorius's regime.</w:t>
+      </w:r>
+      <w:hyperlink r:id="rId198">
+        <w:r>
+          <w:rPr>
+            <w:color w:val="0645ad"/>
+            <w:sz w:val="28"/>
+            <w:szCs w:val="28"/>
+            <w:highlight w:val="white"/>
+            <w:vertAlign w:val="superscript"/>
+            <w:rtl w:val="0"/>
+          </w:rPr>
+          <w:t xml:space="preserve">[130]</w:t>
+        </w:r>
+      </w:hyperlink>
+      <w:r>
+        <w:rPr>
+          <w:rtl w:val="0"/>
+        </w:rPr>
+      </w:r>
+    </w:p>
+    <w:p>
+      <w:pPr>
+        <w:shd w:fill="ffffff" w:val="clear"/>
+        <w:spacing w:after="100" w:before="100" w:lineRule="auto"/>
+        <w:rPr>
+          <w:color w:val="0645ad"/>
+          <w:sz w:val="28"/>
+          <w:szCs w:val="28"/>
+          <w:highlight w:val="white"/>
+          <w:vertAlign w:val="superscript"/>
+        </w:rPr>
+      </w:pPr>
+      <w:r>
+        <w:rPr>
+          <w:color w:val="202122"/>
+          <w:sz w:val="21"/>
+          <w:szCs w:val="21"/>
+          <w:highlight w:val="white"/>
+          <w:rtl w:val="0"/>
+        </w:rPr>
+        <w:t xml:space="preserve">As a declared 'enemy of the Emperor', Alaric was denied the legitimacy that he needed to collect taxes and hold cities without large garrisons, which he could not afford to detach. He again offered to move his men, this time to </w:t>
+      </w:r>
+      <w:hyperlink r:id="rId199">
+        <w:r>
+          <w:rPr>
+            <w:color w:val="0645ad"/>
+            <w:sz w:val="21"/>
+            <w:szCs w:val="21"/>
+            <w:highlight w:val="white"/>
+            <w:rtl w:val="0"/>
+          </w:rPr>
+          <w:t xml:space="preserve">Pannonia</w:t>
+        </w:r>
+      </w:hyperlink>
+      <w:r>
+        <w:rPr>
+          <w:color w:val="202122"/>
+          <w:sz w:val="21"/>
+          <w:szCs w:val="21"/>
+          <w:highlight w:val="white"/>
+          <w:rtl w:val="0"/>
+        </w:rPr>
+        <w:t xml:space="preserve">, in exchange for a modest sum of money and the modest title of </w:t>
+      </w:r>
+      <w:hyperlink r:id="rId200">
+        <w:r>
+          <w:rPr>
+            <w:color w:val="0645ad"/>
+            <w:sz w:val="21"/>
+            <w:szCs w:val="21"/>
+            <w:highlight w:val="white"/>
+            <w:rtl w:val="0"/>
+          </w:rPr>
+          <w:t xml:space="preserve">Comes</w:t>
+        </w:r>
+      </w:hyperlink>
+      <w:r>
+        <w:rPr>
+          <w:color w:val="202122"/>
+          <w:sz w:val="21"/>
+          <w:szCs w:val="21"/>
+          <w:highlight w:val="white"/>
+          <w:rtl w:val="0"/>
+        </w:rPr>
+        <w:t xml:space="preserve">, but he was refused as a supporter of Stilicho.</w:t>
+      </w:r>
+      <w:hyperlink r:id="rId201">
+        <w:r>
+          <w:rPr>
+            <w:color w:val="0645ad"/>
+            <w:sz w:val="28"/>
+            <w:szCs w:val="28"/>
+            <w:highlight w:val="white"/>
+            <w:vertAlign w:val="superscript"/>
+            <w:rtl w:val="0"/>
+          </w:rPr>
+          <w:t xml:space="preserve">[131]</w:t>
+        </w:r>
+      </w:hyperlink>
+      <w:r>
+        <w:rPr>
+          <w:color w:val="202122"/>
+          <w:sz w:val="21"/>
+          <w:szCs w:val="21"/>
+          <w:highlight w:val="white"/>
+          <w:rtl w:val="0"/>
+        </w:rPr>
+        <w:t xml:space="preserve"> He moved into Italy, probably using the route and supplies arranged for him by Stilicho,</w:t>
+      </w:r>
+      <w:hyperlink r:id="rId202">
+        <w:r>
+          <w:rPr>
+            <w:color w:val="0645ad"/>
+            <w:sz w:val="28"/>
+            <w:szCs w:val="28"/>
+            <w:highlight w:val="white"/>
+            <w:vertAlign w:val="superscript"/>
+            <w:rtl w:val="0"/>
+          </w:rPr>
+          <w:t xml:space="preserve">[125]</w:t>
+        </w:r>
+      </w:hyperlink>
+      <w:r>
+        <w:rPr>
+          <w:color w:val="202122"/>
+          <w:sz w:val="21"/>
+          <w:szCs w:val="21"/>
+          <w:highlight w:val="white"/>
+          <w:rtl w:val="0"/>
+        </w:rPr>
+        <w:t xml:space="preserve"> bypassing the imperial court in </w:t>
+      </w:r>
+      <w:hyperlink r:id="rId203">
+        <w:r>
+          <w:rPr>
+            <w:color w:val="0645ad"/>
+            <w:sz w:val="21"/>
+            <w:szCs w:val="21"/>
+            <w:highlight w:val="white"/>
+            <w:rtl w:val="0"/>
+          </w:rPr>
+          <w:t xml:space="preserve">Ravenna</w:t>
+        </w:r>
+      </w:hyperlink>
+      <w:r>
+        <w:rPr>
+          <w:color w:val="202122"/>
+          <w:sz w:val="21"/>
+          <w:szCs w:val="21"/>
+          <w:highlight w:val="white"/>
+          <w:rtl w:val="0"/>
+        </w:rPr>
+        <w:t xml:space="preserve"> which was protected by widespread marshland and had a port, and he menaced the city of Rome itself. In 407, there was no equivalent of the determined response to the catastrophic </w:t>
+      </w:r>
+      <w:hyperlink r:id="rId204">
+        <w:r>
+          <w:rPr>
+            <w:color w:val="0645ad"/>
+            <w:sz w:val="21"/>
+            <w:szCs w:val="21"/>
+            <w:highlight w:val="white"/>
+            <w:rtl w:val="0"/>
+          </w:rPr>
+          <w:t xml:space="preserve">Battle of Cannae</w:t>
+        </w:r>
+      </w:hyperlink>
+      <w:r>
+        <w:rPr>
+          <w:color w:val="202122"/>
+          <w:sz w:val="21"/>
+          <w:szCs w:val="21"/>
+          <w:highlight w:val="white"/>
+          <w:rtl w:val="0"/>
+        </w:rPr>
+        <w:t xml:space="preserve"> in 216 BCE, when the entire Roman population, even slaves, had been mobilized to resist the enemy.</w:t>
+      </w:r>
+      <w:hyperlink r:id="rId205">
+        <w:r>
+          <w:rPr>
+            <w:color w:val="0645ad"/>
+            <w:sz w:val="28"/>
+            <w:szCs w:val="28"/>
+            <w:highlight w:val="white"/>
+            <w:vertAlign w:val="superscript"/>
+            <w:rtl w:val="0"/>
+          </w:rPr>
+          <w:t xml:space="preserve">[132]</w:t>
+        </w:r>
+      </w:hyperlink>
+      <w:r>
+        <w:rPr>
+          <w:rtl w:val="0"/>
+        </w:rPr>
+      </w:r>
+    </w:p>
+    <w:p>
+      <w:pPr>
+        <w:shd w:fill="ffffff" w:val="clear"/>
+        <w:spacing w:after="100" w:before="100" w:lineRule="auto"/>
+        <w:rPr>
+          <w:color w:val="0645ad"/>
+          <w:sz w:val="28"/>
+          <w:szCs w:val="28"/>
+          <w:highlight w:val="white"/>
+          <w:vertAlign w:val="superscript"/>
+        </w:rPr>
+      </w:pPr>
+      <w:r>
+        <w:rPr>
+          <w:color w:val="202122"/>
+          <w:sz w:val="21"/>
+          <w:szCs w:val="21"/>
+          <w:highlight w:val="white"/>
+          <w:rtl w:val="0"/>
+        </w:rPr>
+        <w:t xml:space="preserve">Alaric's military operations centred on </w:t>
+      </w:r>
+      <w:hyperlink r:id="rId206">
+        <w:r>
+          <w:rPr>
+            <w:color w:val="0645ad"/>
+            <w:sz w:val="21"/>
+            <w:szCs w:val="21"/>
+            <w:highlight w:val="white"/>
+            <w:rtl w:val="0"/>
+          </w:rPr>
+          <w:t xml:space="preserve">the port of Rome</w:t>
+        </w:r>
+      </w:hyperlink>
+      <w:r>
+        <w:rPr>
+          <w:color w:val="202122"/>
+          <w:sz w:val="21"/>
+          <w:szCs w:val="21"/>
+          <w:highlight w:val="white"/>
+          <w:rtl w:val="0"/>
+        </w:rPr>
+        <w:t xml:space="preserve">, through which Rome's grain supply had to pass. Alaric's first </w:t>
+      </w:r>
+      <w:hyperlink r:id="rId207">
+        <w:r>
+          <w:rPr>
+            <w:color w:val="0645ad"/>
+            <w:sz w:val="21"/>
+            <w:szCs w:val="21"/>
+            <w:highlight w:val="white"/>
+            <w:rtl w:val="0"/>
+          </w:rPr>
+          <w:t xml:space="preserve">siege of Rome</w:t>
+        </w:r>
+      </w:hyperlink>
+      <w:r>
+        <w:rPr>
+          <w:color w:val="202122"/>
+          <w:sz w:val="21"/>
+          <w:szCs w:val="21"/>
+          <w:highlight w:val="white"/>
+          <w:rtl w:val="0"/>
+        </w:rPr>
+        <w:t xml:space="preserve"> in 408 caused dreadful famine within the walls. It was ended by a payment that, though large, was less than one of the richest senators could have produced.</w:t>
+      </w:r>
+      <w:hyperlink r:id="rId208">
+        <w:r>
+          <w:rPr>
+            <w:color w:val="0645ad"/>
+            <w:sz w:val="28"/>
+            <w:szCs w:val="28"/>
+            <w:highlight w:val="white"/>
+            <w:vertAlign w:val="superscript"/>
+            <w:rtl w:val="0"/>
+          </w:rPr>
+          <w:t xml:space="preserve">[133]</w:t>
+        </w:r>
+      </w:hyperlink>
+      <w:r>
+        <w:rPr>
+          <w:color w:val="202122"/>
+          <w:sz w:val="21"/>
+          <w:szCs w:val="21"/>
+          <w:highlight w:val="white"/>
+          <w:rtl w:val="0"/>
+        </w:rPr>
+        <w:t xml:space="preserve"> The super-rich aristocrats made little contribution; pagan temples were stripped of ornaments to make up the total. With promises of freedom, Alaric also recruited many of the slaves in Rome.</w:t>
+      </w:r>
+      <w:hyperlink r:id="rId209">
+        <w:r>
+          <w:rPr>
+            <w:color w:val="0645ad"/>
+            <w:sz w:val="28"/>
+            <w:szCs w:val="28"/>
+            <w:highlight w:val="white"/>
+            <w:vertAlign w:val="superscript"/>
+            <w:rtl w:val="0"/>
+          </w:rPr>
+          <w:t xml:space="preserve">[134]</w:t>
+        </w:r>
+      </w:hyperlink>
+      <w:r>
+        <w:rPr>
+          <w:rtl w:val="0"/>
+        </w:rPr>
+      </w:r>
+    </w:p>
+    <w:p>
+      <w:pPr>
+        <w:shd w:fill="ffffff" w:val="clear"/>
+        <w:spacing w:after="100" w:before="100" w:lineRule="auto"/>
+        <w:rPr>
+          <w:color w:val="0645ad"/>
+          <w:sz w:val="28"/>
+          <w:szCs w:val="28"/>
+          <w:highlight w:val="white"/>
+          <w:vertAlign w:val="superscript"/>
+        </w:rPr>
+      </w:pPr>
+      <w:r>
+        <w:rPr>
+          <w:color w:val="202122"/>
+          <w:sz w:val="21"/>
+          <w:szCs w:val="21"/>
+          <w:highlight w:val="white"/>
+          <w:rtl w:val="0"/>
+        </w:rPr>
+        <w:t xml:space="preserve">Alaric withdrew to Tuscany and recruited more slaves.</w:t>
+      </w:r>
+      <w:hyperlink r:id="rId210">
+        <w:r>
+          <w:rPr>
+            <w:color w:val="0645ad"/>
+            <w:sz w:val="28"/>
+            <w:szCs w:val="28"/>
+            <w:highlight w:val="white"/>
+            <w:vertAlign w:val="superscript"/>
+            <w:rtl w:val="0"/>
+          </w:rPr>
+          <w:t xml:space="preserve">[134]</w:t>
+        </w:r>
+      </w:hyperlink>
+      <w:r>
+        <w:rPr>
+          <w:color w:val="202122"/>
+          <w:sz w:val="21"/>
+          <w:szCs w:val="21"/>
+          <w:highlight w:val="white"/>
+          <w:rtl w:val="0"/>
+        </w:rPr>
+        <w:t xml:space="preserve"> </w:t>
+      </w:r>
+      <w:hyperlink r:id="rId211">
+        <w:r>
+          <w:rPr>
+            <w:color w:val="0645ad"/>
+            <w:sz w:val="21"/>
+            <w:szCs w:val="21"/>
+            <w:highlight w:val="white"/>
+            <w:rtl w:val="0"/>
+          </w:rPr>
+          <w:t xml:space="preserve">Ataulf</w:t>
+        </w:r>
+      </w:hyperlink>
+      <w:r>
+        <w:rPr>
+          <w:color w:val="202122"/>
+          <w:sz w:val="21"/>
+          <w:szCs w:val="21"/>
+          <w:highlight w:val="white"/>
+          <w:rtl w:val="0"/>
+        </w:rPr>
+        <w:t xml:space="preserve">, a Goth nominally in Roman service and brother-in-law to Alaric, marched through Italy to join Alaric despite taking casualties from a small force of Hunnic mercenaries led by Olympius. Sarus was an enemy of Ataulf, and on Ataulf's arrival went back into imperial service.</w:t>
+      </w:r>
+      <w:hyperlink r:id="rId212">
+        <w:r>
+          <w:rPr>
+            <w:color w:val="0645ad"/>
+            <w:sz w:val="28"/>
+            <w:szCs w:val="28"/>
+            <w:highlight w:val="white"/>
+            <w:vertAlign w:val="superscript"/>
+            <w:rtl w:val="0"/>
+          </w:rPr>
+          <w:t xml:space="preserve">[135]</w:t>
+        </w:r>
+      </w:hyperlink>
+      <w:r>
+        <w:rPr>
+          <w:rtl w:val="0"/>
+        </w:rPr>
+      </w:r>
+    </w:p>
+    <w:p>
+      <w:pPr>
+        <w:rPr>
+          <w:color w:val="202122"/>
+          <w:sz w:val="21"/>
+          <w:szCs w:val="21"/>
+          <w:highlight w:val="white"/>
+        </w:rPr>
+      </w:pPr>
+      <w:r>
+        <w:rPr>
+          <w:rtl w:val="0"/>
+        </w:rPr>
+      </w:r>
+    </w:p>
+    <w:p>
+      <w:pPr>
+        <w:rPr/>
+      </w:pPr>
+      <w:r>
+        <w:rPr>
+          <w:b w:val="1"/>
+          <w:rtl w:val="0"/>
+        </w:rPr>
+        <w:t xml:space="preserve">LABEL: </w:t>
+      </w:r>
+      <w:r>
+        <w:rPr>
+          <w:rtl w:val="0"/>
+        </w:rPr>
+        <w:t xml:space="preserve">408–410; the end of effective regular field armies (410-455), starvation in Italy, sack of Rome</w:t>
+      </w:r>
+    </w:p>
+    <w:p>
+      <w:pPr>
+        <w:rPr/>
+      </w:pPr>
+      <w:r>
+        <w:rPr>
+          <w:b w:val="1"/>
+          <w:rtl w:val="0"/>
+        </w:rPr>
+        <w:t xml:space="preserve">DATE: </w:t>
+      </w:r>
+      <w:r>
+        <w:rPr>
+          <w:rtl w:val="0"/>
+        </w:rPr>
+        <w:t xml:space="preserve">2/15/21</w:t>
+      </w:r>
+    </w:p>
+    <w:p>
+      <w:pPr>
+        <w:rPr>
+          <w:color w:val="202122"/>
+          <w:sz w:val="21"/>
+          <w:szCs w:val="21"/>
+          <w:highlight w:val="white"/>
+        </w:rPr>
+      </w:pPr>
+      <w:r>
+        <w:rPr>
+          <w:b w:val="1"/>
+          <w:rtl w:val="0"/>
+        </w:rPr>
+        <w:t xml:space="preserve">TITLE: </w:t>
+      </w:r>
+      <w:r>
+        <w:rPr>
+          <w:rtl w:val="0"/>
+        </w:rPr>
+        <w:t xml:space="preserve">Alaric besieges Rome</w:t>
+      </w:r>
+      <w:r>
+        <w:rPr>
+          <w:rtl w:val="0"/>
+        </w:rPr>
+      </w:r>
+    </w:p>
+    <w:p>
+      <w:pPr>
+        <w:rPr>
+          <w:color w:val="202122"/>
+          <w:sz w:val="21"/>
+          <w:szCs w:val="21"/>
+          <w:highlight w:val="white"/>
+        </w:rPr>
+      </w:pPr>
+      <w:r>
+        <w:rPr>
+          <w:b w:val="1"/>
+          <w:color w:val="202122"/>
+          <w:sz w:val="21"/>
+          <w:szCs w:val="21"/>
+          <w:highlight w:val="white"/>
+          <w:rtl w:val="0"/>
+        </w:rPr>
+        <w:t xml:space="preserve">CONTENT: </w:t>
+      </w:r>
+      <w:r>
+        <w:rPr>
+          <w:rtl w:val="0"/>
+        </w:rPr>
+      </w:r>
+    </w:p>
+    <w:p>
+      <w:pPr>
+        <w:shd w:fill="ffffff" w:val="clear"/>
+        <w:spacing w:after="100" w:before="100" w:lineRule="auto"/>
+        <w:rPr>
+          <w:color w:val="0645ad"/>
+          <w:sz w:val="28"/>
+          <w:szCs w:val="28"/>
+          <w:highlight w:val="white"/>
+          <w:vertAlign w:val="superscript"/>
+        </w:rPr>
+      </w:pPr>
+      <w:r>
+        <w:rPr>
+          <w:color w:val="202122"/>
+          <w:sz w:val="21"/>
+          <w:szCs w:val="21"/>
+          <w:highlight w:val="white"/>
+          <w:rtl w:val="0"/>
+        </w:rPr>
+        <w:t xml:space="preserve">In 409 Olympius fell to further intrigue, having his ears cut off before he was beaten to death. Alaric tried again to negotiate with Honorius, but his demands (now even more moderate, only frontier land and food</w:t>
+      </w:r>
+      <w:hyperlink r:id="rId213">
+        <w:r>
+          <w:rPr>
+            <w:color w:val="0645ad"/>
+            <w:sz w:val="28"/>
+            <w:szCs w:val="28"/>
+            <w:highlight w:val="white"/>
+            <w:vertAlign w:val="superscript"/>
+            <w:rtl w:val="0"/>
+          </w:rPr>
+          <w:t xml:space="preserve">[136]</w:t>
+        </w:r>
+      </w:hyperlink>
+      <w:r>
+        <w:rPr>
+          <w:color w:val="202122"/>
+          <w:sz w:val="21"/>
+          <w:szCs w:val="21"/>
+          <w:highlight w:val="white"/>
+          <w:rtl w:val="0"/>
+        </w:rPr>
+        <w:t xml:space="preserve">) were inflated by the messenger and Honorius responded with insults, which were reported </w:t>
+      </w:r>
+      <w:r>
+        <w:rPr>
+          <w:i w:val="1"/>
+          <w:color w:val="202122"/>
+          <w:sz w:val="21"/>
+          <w:szCs w:val="21"/>
+          <w:highlight w:val="white"/>
+          <w:rtl w:val="0"/>
+        </w:rPr>
+        <w:t xml:space="preserve">verbatim</w:t>
+      </w:r>
+      <w:r>
+        <w:rPr>
+          <w:color w:val="202122"/>
+          <w:sz w:val="21"/>
+          <w:szCs w:val="21"/>
+          <w:highlight w:val="white"/>
+          <w:rtl w:val="0"/>
+        </w:rPr>
+        <w:t xml:space="preserve"> to Alaric.</w:t>
+      </w:r>
+      <w:hyperlink r:id="rId214">
+        <w:r>
+          <w:rPr>
+            <w:color w:val="0645ad"/>
+            <w:sz w:val="28"/>
+            <w:szCs w:val="28"/>
+            <w:highlight w:val="white"/>
+            <w:vertAlign w:val="superscript"/>
+            <w:rtl w:val="0"/>
+          </w:rPr>
+          <w:t xml:space="preserve">[137]</w:t>
+        </w:r>
+      </w:hyperlink>
+      <w:r>
+        <w:rPr>
+          <w:color w:val="202122"/>
+          <w:sz w:val="21"/>
+          <w:szCs w:val="21"/>
+          <w:highlight w:val="white"/>
+          <w:rtl w:val="0"/>
+        </w:rPr>
+        <w:t xml:space="preserve"> He broke off negotiations and the standoff continued. Honorius's court made overtures to the usurper </w:t>
+      </w:r>
+      <w:hyperlink r:id="rId215">
+        <w:r>
+          <w:rPr>
+            <w:color w:val="0645ad"/>
+            <w:sz w:val="21"/>
+            <w:szCs w:val="21"/>
+            <w:highlight w:val="white"/>
+            <w:rtl w:val="0"/>
+          </w:rPr>
+          <w:t xml:space="preserve">Constantine III</w:t>
+        </w:r>
+      </w:hyperlink>
+      <w:r>
+        <w:rPr>
+          <w:color w:val="202122"/>
+          <w:sz w:val="21"/>
+          <w:szCs w:val="21"/>
+          <w:highlight w:val="white"/>
+          <w:rtl w:val="0"/>
+        </w:rPr>
+        <w:t xml:space="preserve"> in Gaul and arranged to bring Hunnic forces into Italy, Alaric ravaged Italy outside the fortified cities (which he could not garrison), and the Romans refused open battle (for which they had inadequate forces).</w:t>
+      </w:r>
+      <w:hyperlink r:id="rId216">
+        <w:r>
+          <w:rPr>
+            <w:color w:val="0645ad"/>
+            <w:sz w:val="28"/>
+            <w:szCs w:val="28"/>
+            <w:highlight w:val="white"/>
+            <w:vertAlign w:val="superscript"/>
+            <w:rtl w:val="0"/>
+          </w:rPr>
+          <w:t xml:space="preserve">[138]</w:t>
+        </w:r>
+      </w:hyperlink>
+      <w:r>
+        <w:rPr>
+          <w:color w:val="202122"/>
+          <w:sz w:val="21"/>
+          <w:szCs w:val="21"/>
+          <w:highlight w:val="white"/>
+          <w:rtl w:val="0"/>
+        </w:rPr>
+        <w:t xml:space="preserve"> Late in the year Alaric sent bishops to express his readiness to leave Italy if Honorius would only grant his people a supply of grain. Honorius, sensing weakness, flatly refused.</w:t>
+      </w:r>
+      <w:hyperlink r:id="rId217">
+        <w:r>
+          <w:rPr>
+            <w:color w:val="0645ad"/>
+            <w:sz w:val="28"/>
+            <w:szCs w:val="28"/>
+            <w:highlight w:val="white"/>
+            <w:vertAlign w:val="superscript"/>
+            <w:rtl w:val="0"/>
+          </w:rPr>
+          <w:t xml:space="preserve">[139]</w:t>
+        </w:r>
+      </w:hyperlink>
+      <w:r>
+        <w:rPr>
+          <w:rtl w:val="0"/>
+        </w:rPr>
+      </w:r>
+    </w:p>
+    <w:p>
+      <w:pPr>
+        <w:shd w:fill="ffffff" w:val="clear"/>
+        <w:spacing w:after="100" w:before="100" w:lineRule="auto"/>
+        <w:rPr>
+          <w:color w:val="0645ad"/>
+          <w:sz w:val="28"/>
+          <w:szCs w:val="28"/>
+          <w:highlight w:val="white"/>
+          <w:vertAlign w:val="superscript"/>
+        </w:rPr>
+      </w:pPr>
+      <w:r>
+        <w:rPr>
+          <w:color w:val="202122"/>
+          <w:sz w:val="21"/>
+          <w:szCs w:val="21"/>
+          <w:highlight w:val="white"/>
+          <w:rtl w:val="0"/>
+        </w:rPr>
+        <w:t xml:space="preserve">Alaric moved to Rome and captured </w:t>
+      </w:r>
+      <w:hyperlink r:id="rId218">
+        <w:r>
+          <w:rPr>
+            <w:color w:val="0645ad"/>
+            <w:sz w:val="21"/>
+            <w:szCs w:val="21"/>
+            <w:highlight w:val="white"/>
+            <w:rtl w:val="0"/>
+          </w:rPr>
+          <w:t xml:space="preserve">Galla Placidia</w:t>
+        </w:r>
+      </w:hyperlink>
+      <w:r>
+        <w:rPr>
+          <w:color w:val="202122"/>
+          <w:sz w:val="21"/>
+          <w:szCs w:val="21"/>
+          <w:highlight w:val="white"/>
+          <w:rtl w:val="0"/>
+        </w:rPr>
+        <w:t xml:space="preserve">, sister of Honorius. The Senate in Rome, despite its loathing for Alaric, was now desperate enough to give him almost anything he wanted. They had no food to offer, but they tried to give him imperial legitimacy; with the Senate's acquiescence, he elevated </w:t>
+      </w:r>
+      <w:hyperlink r:id="rId219">
+        <w:r>
+          <w:rPr>
+            <w:color w:val="0645ad"/>
+            <w:sz w:val="21"/>
+            <w:szCs w:val="21"/>
+            <w:highlight w:val="white"/>
+            <w:rtl w:val="0"/>
+          </w:rPr>
+          <w:t xml:space="preserve">Priscus Attalus</w:t>
+        </w:r>
+      </w:hyperlink>
+      <w:r>
+        <w:rPr>
+          <w:color w:val="202122"/>
+          <w:sz w:val="21"/>
+          <w:szCs w:val="21"/>
+          <w:highlight w:val="white"/>
+          <w:rtl w:val="0"/>
+        </w:rPr>
+        <w:t xml:space="preserve"> as his puppet emperor, and he marched on Ravenna. Honorius was planning to flee to Constantinople when a reinforcing army of 4,000 soldiers from the East disembarked in Ravenna.</w:t>
+      </w:r>
+      <w:hyperlink r:id="rId220">
+        <w:r>
+          <w:rPr>
+            <w:color w:val="0645ad"/>
+            <w:sz w:val="28"/>
+            <w:szCs w:val="28"/>
+            <w:highlight w:val="white"/>
+            <w:vertAlign w:val="superscript"/>
+            <w:rtl w:val="0"/>
+          </w:rPr>
+          <w:t xml:space="preserve">[140]</w:t>
+        </w:r>
+      </w:hyperlink>
+      <w:r>
+        <w:rPr>
+          <w:color w:val="202122"/>
+          <w:sz w:val="21"/>
+          <w:szCs w:val="21"/>
+          <w:highlight w:val="white"/>
+          <w:rtl w:val="0"/>
+        </w:rPr>
+        <w:t xml:space="preserve"> These garrisoned the walls and Honorius held on. He had Constantine's principal court supporter executed and Constantine abandoned plans to march to Honorius's defence.</w:t>
+      </w:r>
+      <w:hyperlink r:id="rId221">
+        <w:r>
+          <w:rPr>
+            <w:color w:val="0645ad"/>
+            <w:sz w:val="28"/>
+            <w:szCs w:val="28"/>
+            <w:highlight w:val="white"/>
+            <w:vertAlign w:val="superscript"/>
+            <w:rtl w:val="0"/>
+          </w:rPr>
+          <w:t xml:space="preserve">[141]</w:t>
+        </w:r>
+      </w:hyperlink>
+      <w:r>
+        <w:rPr>
+          <w:color w:val="202122"/>
+          <w:sz w:val="21"/>
+          <w:szCs w:val="21"/>
+          <w:highlight w:val="white"/>
+          <w:rtl w:val="0"/>
+        </w:rPr>
+        <w:t xml:space="preserve"> Attalus failed to establish his control over the Diocese of Africa, and no grain arrived in Rome where the famine became even more frightful.</w:t>
+      </w:r>
+      <w:hyperlink r:id="rId222">
+        <w:r>
+          <w:rPr>
+            <w:color w:val="0645ad"/>
+            <w:sz w:val="28"/>
+            <w:szCs w:val="28"/>
+            <w:highlight w:val="white"/>
+            <w:vertAlign w:val="superscript"/>
+            <w:rtl w:val="0"/>
+          </w:rPr>
+          <w:t xml:space="preserve">[142]</w:t>
+        </w:r>
+      </w:hyperlink>
+      <w:r>
+        <w:rPr>
+          <w:color w:val="202122"/>
+          <w:sz w:val="21"/>
+          <w:szCs w:val="21"/>
+          <w:highlight w:val="white"/>
+          <w:rtl w:val="0"/>
+        </w:rPr>
+        <w:t xml:space="preserve"> </w:t>
+      </w:r>
+      <w:hyperlink r:id="rId223">
+        <w:r>
+          <w:rPr>
+            <w:color w:val="0645ad"/>
+            <w:sz w:val="21"/>
+            <w:szCs w:val="21"/>
+            <w:highlight w:val="white"/>
+            <w:rtl w:val="0"/>
+          </w:rPr>
+          <w:t xml:space="preserve">Jerome</w:t>
+        </w:r>
+      </w:hyperlink>
+      <w:r>
+        <w:rPr>
+          <w:color w:val="202122"/>
+          <w:sz w:val="21"/>
+          <w:szCs w:val="21"/>
+          <w:highlight w:val="white"/>
+          <w:rtl w:val="0"/>
+        </w:rPr>
+        <w:t xml:space="preserve"> reports cannibalism within the walls.</w:t>
+      </w:r>
+      <w:hyperlink r:id="rId224">
+        <w:r>
+          <w:rPr>
+            <w:color w:val="0645ad"/>
+            <w:sz w:val="28"/>
+            <w:szCs w:val="28"/>
+            <w:highlight w:val="white"/>
+            <w:vertAlign w:val="superscript"/>
+            <w:rtl w:val="0"/>
+          </w:rPr>
+          <w:t xml:space="preserve">[143]</w:t>
+        </w:r>
+      </w:hyperlink>
+      <w:r>
+        <w:rPr>
+          <w:color w:val="202122"/>
+          <w:sz w:val="21"/>
+          <w:szCs w:val="21"/>
+          <w:highlight w:val="white"/>
+          <w:rtl w:val="0"/>
+        </w:rPr>
+        <w:t xml:space="preserve"> Attalus brought Alaric no real advantage, failing also to come to any useful agreement with Honorius (who was offered mutilation, humiliation, and exile). Indeed, Attalus's claim was a marker of threat to Honorius, and Alaric dethroned him after a few months.</w:t>
+      </w:r>
+      <w:hyperlink r:id="rId225">
+        <w:r>
+          <w:rPr>
+            <w:color w:val="0645ad"/>
+            <w:sz w:val="28"/>
+            <w:szCs w:val="28"/>
+            <w:highlight w:val="white"/>
+            <w:vertAlign w:val="superscript"/>
+            <w:rtl w:val="0"/>
+          </w:rPr>
+          <w:t xml:space="preserve">[144]</w:t>
+        </w:r>
+      </w:hyperlink>
+      <w:r>
+        <w:rPr>
+          <w:rtl w:val="0"/>
+        </w:rPr>
+      </w:r>
+    </w:p>
+    <w:p>
+      <w:pPr>
+        <w:shd w:fill="ffffff" w:val="clear"/>
+        <w:spacing w:after="100" w:before="100" w:lineRule="auto"/>
+        <w:rPr>
+          <w:color w:val="0645ad"/>
+          <w:sz w:val="28"/>
+          <w:szCs w:val="28"/>
+          <w:highlight w:val="white"/>
+          <w:vertAlign w:val="superscript"/>
+        </w:rPr>
+      </w:pPr>
+      <w:r>
+        <w:rPr>
+          <w:color w:val="202122"/>
+          <w:sz w:val="21"/>
+          <w:szCs w:val="21"/>
+          <w:highlight w:val="white"/>
+          <w:rtl w:val="0"/>
+        </w:rPr>
+        <w:t xml:space="preserve">In 410 Alaric </w:t>
+      </w:r>
+      <w:hyperlink r:id="rId226">
+        <w:r>
+          <w:rPr>
+            <w:color w:val="0645ad"/>
+            <w:sz w:val="21"/>
+            <w:szCs w:val="21"/>
+            <w:highlight w:val="white"/>
+            <w:rtl w:val="0"/>
+          </w:rPr>
+          <w:t xml:space="preserve">took Rome</w:t>
+        </w:r>
+      </w:hyperlink>
+      <w:r>
+        <w:rPr>
+          <w:color w:val="202122"/>
+          <w:sz w:val="21"/>
+          <w:szCs w:val="21"/>
+          <w:highlight w:val="white"/>
+          <w:rtl w:val="0"/>
+        </w:rPr>
+        <w:t xml:space="preserve"> by starvation, sacked it for three days (there was relatively little destruction, and in some Christian holy places Alaric's men even refrained from wanton wrecking and rape), and invited its remaining barbarian slaves to join him, which many did. The city of Rome was the seat of the richest senatorial noble families and the centre of their cultural patronage; to pagans it was the sacred origin of the empire, and to Christians the seat of the heir of </w:t>
+      </w:r>
+      <w:hyperlink r:id="rId227">
+        <w:r>
+          <w:rPr>
+            <w:color w:val="0645ad"/>
+            <w:sz w:val="21"/>
+            <w:szCs w:val="21"/>
+            <w:highlight w:val="white"/>
+            <w:rtl w:val="0"/>
+          </w:rPr>
+          <w:t xml:space="preserve">Saint Peter</w:t>
+        </w:r>
+      </w:hyperlink>
+      <w:r>
+        <w:rPr>
+          <w:color w:val="202122"/>
+          <w:sz w:val="21"/>
+          <w:szCs w:val="21"/>
+          <w:highlight w:val="white"/>
+          <w:rtl w:val="0"/>
+        </w:rPr>
+        <w:t xml:space="preserve">, </w:t>
+      </w:r>
+      <w:hyperlink r:id="rId228">
+        <w:r>
+          <w:rPr>
+            <w:color w:val="0645ad"/>
+            <w:sz w:val="21"/>
+            <w:szCs w:val="21"/>
+            <w:highlight w:val="white"/>
+            <w:rtl w:val="0"/>
+          </w:rPr>
+          <w:t xml:space="preserve">Pope Innocent I</w:t>
+        </w:r>
+      </w:hyperlink>
+      <w:r>
+        <w:rPr>
+          <w:color w:val="202122"/>
+          <w:sz w:val="21"/>
+          <w:szCs w:val="21"/>
+          <w:highlight w:val="white"/>
+          <w:rtl w:val="0"/>
+        </w:rPr>
+        <w:t xml:space="preserve">, the most authoritative bishop of the West. Rome had not fallen to an enemy since the </w:t>
+      </w:r>
+      <w:hyperlink r:id="rId229">
+        <w:r>
+          <w:rPr>
+            <w:color w:val="0645ad"/>
+            <w:sz w:val="21"/>
+            <w:szCs w:val="21"/>
+            <w:highlight w:val="white"/>
+            <w:rtl w:val="0"/>
+          </w:rPr>
+          <w:t xml:space="preserve">Battle of the Allia</w:t>
+        </w:r>
+      </w:hyperlink>
+      <w:r>
+        <w:rPr>
+          <w:color w:val="202122"/>
+          <w:sz w:val="21"/>
+          <w:szCs w:val="21"/>
+          <w:highlight w:val="white"/>
+          <w:rtl w:val="0"/>
+        </w:rPr>
+        <w:t xml:space="preserve"> over eight centuries before. Refugees spread the news and their stories throughout the Empire, and the meaning of the fall was debated with religious fervour. Both Christians and pagans wrote embittered tracts, blaming paganism or Christianity respectively for the loss of Rome's supernatural protection, and blaming Stilicho's earthly failures in either case.</w:t>
+      </w:r>
+      <w:hyperlink r:id="rId230">
+        <w:r>
+          <w:rPr>
+            <w:color w:val="0645ad"/>
+            <w:sz w:val="28"/>
+            <w:szCs w:val="28"/>
+            <w:highlight w:val="white"/>
+            <w:vertAlign w:val="superscript"/>
+            <w:rtl w:val="0"/>
+          </w:rPr>
+          <w:t xml:space="preserve">[145]</w:t>
+        </w:r>
+      </w:hyperlink>
+      <w:hyperlink r:id="rId231">
+        <w:r>
+          <w:rPr>
+            <w:color w:val="0645ad"/>
+            <w:sz w:val="28"/>
+            <w:szCs w:val="28"/>
+            <w:highlight w:val="white"/>
+            <w:vertAlign w:val="superscript"/>
+            <w:rtl w:val="0"/>
+          </w:rPr>
+          <w:t xml:space="preserve">[104]</w:t>
+        </w:r>
+      </w:hyperlink>
+      <w:r>
+        <w:rPr>
+          <w:color w:val="202122"/>
+          <w:sz w:val="21"/>
+          <w:szCs w:val="21"/>
+          <w:highlight w:val="white"/>
+          <w:rtl w:val="0"/>
+        </w:rPr>
+        <w:t xml:space="preserve"> Some Christian responses anticipated the imminence of Judgement Day. </w:t>
+      </w:r>
+      <w:hyperlink r:id="rId232">
+        <w:r>
+          <w:rPr>
+            <w:color w:val="0645ad"/>
+            <w:sz w:val="21"/>
+            <w:szCs w:val="21"/>
+            <w:highlight w:val="white"/>
+            <w:rtl w:val="0"/>
+          </w:rPr>
+          <w:t xml:space="preserve">Augustine</w:t>
+        </w:r>
+      </w:hyperlink>
+      <w:r>
+        <w:rPr>
+          <w:color w:val="202122"/>
+          <w:sz w:val="21"/>
+          <w:szCs w:val="21"/>
+          <w:highlight w:val="white"/>
+          <w:rtl w:val="0"/>
+        </w:rPr>
+        <w:t xml:space="preserve"> in his book "</w:t>
+      </w:r>
+      <w:hyperlink r:id="rId233">
+        <w:r>
+          <w:rPr>
+            <w:color w:val="0645ad"/>
+            <w:sz w:val="21"/>
+            <w:szCs w:val="21"/>
+            <w:highlight w:val="white"/>
+            <w:rtl w:val="0"/>
+          </w:rPr>
+          <w:t xml:space="preserve">City of God</w:t>
+        </w:r>
+      </w:hyperlink>
+      <w:r>
+        <w:rPr>
+          <w:color w:val="202122"/>
+          <w:sz w:val="21"/>
+          <w:szCs w:val="21"/>
+          <w:highlight w:val="white"/>
+          <w:rtl w:val="0"/>
+        </w:rPr>
+        <w:t xml:space="preserve">" ultimately rejected the pagan and Christian idea that religion should have worldly benefits; he developed the doctrine that the City of God in heaven, undamaged by mundane disasters, was the true objective of Christians.</w:t>
+      </w:r>
+      <w:hyperlink r:id="rId234">
+        <w:r>
+          <w:rPr>
+            <w:color w:val="0645ad"/>
+            <w:sz w:val="28"/>
+            <w:szCs w:val="28"/>
+            <w:highlight w:val="white"/>
+            <w:vertAlign w:val="superscript"/>
+            <w:rtl w:val="0"/>
+          </w:rPr>
+          <w:t xml:space="preserve">[146]</w:t>
+        </w:r>
+      </w:hyperlink>
+      <w:r>
+        <w:rPr>
+          <w:color w:val="202122"/>
+          <w:sz w:val="21"/>
+          <w:szCs w:val="21"/>
+          <w:highlight w:val="white"/>
+          <w:rtl w:val="0"/>
+        </w:rPr>
+        <w:t xml:space="preserve"> More practically, Honorius was briefly persuaded to set aside the laws forbidding pagans to be military officers, so that one Generidus could re-establish Roman control in </w:t>
+      </w:r>
+      <w:hyperlink r:id="rId235">
+        <w:r>
+          <w:rPr>
+            <w:color w:val="0645ad"/>
+            <w:sz w:val="21"/>
+            <w:szCs w:val="21"/>
+            <w:highlight w:val="white"/>
+            <w:rtl w:val="0"/>
+          </w:rPr>
+          <w:t xml:space="preserve">Dalmatia</w:t>
+        </w:r>
+      </w:hyperlink>
+      <w:r>
+        <w:rPr>
+          <w:color w:val="202122"/>
+          <w:sz w:val="21"/>
+          <w:szCs w:val="21"/>
+          <w:highlight w:val="white"/>
+          <w:rtl w:val="0"/>
+        </w:rPr>
+        <w:t xml:space="preserve">. Generidus did this with unusual effectiveness; his techniques were remarkable for this period, in that they included training his troops, disciplining them, and giving them appropriate supplies even if he had to use his own money.</w:t>
+      </w:r>
+      <w:hyperlink r:id="rId236">
+        <w:r>
+          <w:rPr>
+            <w:color w:val="0645ad"/>
+            <w:sz w:val="28"/>
+            <w:szCs w:val="28"/>
+            <w:highlight w:val="white"/>
+            <w:vertAlign w:val="superscript"/>
+            <w:rtl w:val="0"/>
+          </w:rPr>
+          <w:t xml:space="preserve">[147]</w:t>
+        </w:r>
+      </w:hyperlink>
+      <w:r>
+        <w:rPr>
+          <w:color w:val="202122"/>
+          <w:sz w:val="21"/>
+          <w:szCs w:val="21"/>
+          <w:highlight w:val="white"/>
+          <w:rtl w:val="0"/>
+        </w:rPr>
+        <w:t xml:space="preserve"> The penal laws were reinstated no later than 25 August 410 and the overall trend of repression of paganism continued.</w:t>
+      </w:r>
+      <w:hyperlink r:id="rId237">
+        <w:r>
+          <w:rPr>
+            <w:color w:val="0645ad"/>
+            <w:sz w:val="28"/>
+            <w:szCs w:val="28"/>
+            <w:highlight w:val="white"/>
+            <w:vertAlign w:val="superscript"/>
+            <w:rtl w:val="0"/>
+          </w:rPr>
+          <w:t xml:space="preserve">[148]</w:t>
+        </w:r>
+      </w:hyperlink>
+      <w:r>
+        <w:rPr>
+          <w:rtl w:val="0"/>
+        </w:rPr>
+      </w:r>
+    </w:p>
+    <w:p>
+      <w:pPr>
+        <w:shd w:fill="ffffff" w:val="clear"/>
+        <w:spacing w:after="100" w:before="100" w:lineRule="auto"/>
+        <w:rPr>
+          <w:color w:val="202122"/>
+          <w:sz w:val="21"/>
+          <w:szCs w:val="21"/>
+          <w:highlight w:val="white"/>
+        </w:rPr>
+      </w:pPr>
+      <w:hyperlink r:id="rId238">
+        <w:r>
+          <w:rPr>
+            <w:color w:val="0645ad"/>
+            <w:sz w:val="21"/>
+            <w:szCs w:val="21"/>
+            <w:highlight w:val="white"/>
+            <w:rtl w:val="0"/>
+          </w:rPr>
+          <w:t xml:space="preserve">Procopius</w:t>
+        </w:r>
+      </w:hyperlink>
+      <w:r>
+        <w:rPr>
+          <w:color w:val="202122"/>
+          <w:sz w:val="21"/>
+          <w:szCs w:val="21"/>
+          <w:highlight w:val="white"/>
+          <w:rtl w:val="0"/>
+        </w:rPr>
+        <w:t xml:space="preserve"> mentions a story in which Honorius, on hearing the news that Rome had "perished", was shocked, thinking the news was in reference to his favorite </w:t>
+      </w:r>
+      <w:hyperlink r:id="rId239">
+        <w:r>
+          <w:rPr>
+            <w:color w:val="0645ad"/>
+            <w:sz w:val="21"/>
+            <w:szCs w:val="21"/>
+            <w:highlight w:val="white"/>
+            <w:rtl w:val="0"/>
+          </w:rPr>
+          <w:t xml:space="preserve">chicken</w:t>
+        </w:r>
+      </w:hyperlink>
+      <w:r>
+        <w:rPr>
+          <w:color w:val="202122"/>
+          <w:sz w:val="21"/>
+          <w:szCs w:val="21"/>
+          <w:highlight w:val="white"/>
+          <w:rtl w:val="0"/>
+        </w:rPr>
+        <w:t xml:space="preserve"> he had named "Roma". On hearing that </w:t>
+      </w:r>
+      <w:hyperlink r:id="rId240">
+        <w:r>
+          <w:rPr>
+            <w:color w:val="0645ad"/>
+            <w:sz w:val="21"/>
+            <w:szCs w:val="21"/>
+            <w:highlight w:val="white"/>
+            <w:rtl w:val="0"/>
+          </w:rPr>
+          <w:t xml:space="preserve">Rome</w:t>
+        </w:r>
+      </w:hyperlink>
+      <w:r>
+        <w:rPr>
+          <w:color w:val="202122"/>
+          <w:sz w:val="21"/>
+          <w:szCs w:val="21"/>
+          <w:highlight w:val="white"/>
+          <w:rtl w:val="0"/>
+        </w:rPr>
+        <w:t xml:space="preserve"> itself had fallen he breathed a sigh of relief:</w:t>
+      </w:r>
+    </w:p>
+    <w:p>
+      <w:pPr>
+        <w:spacing w:after="320" w:before="220" w:lineRule="auto"/>
+        <w:rPr>
+          <w:color w:val="202122"/>
+          <w:sz w:val="21"/>
+          <w:szCs w:val="21"/>
+          <w:highlight w:val="white"/>
+        </w:rPr>
+      </w:pPr>
+      <w:r>
+        <w:rPr>
+          <w:color w:val="202122"/>
+          <w:sz w:val="21"/>
+          <w:szCs w:val="21"/>
+          <w:highlight w:val="white"/>
+          <w:rtl w:val="0"/>
+        </w:rPr>
+        <w:t xml:space="preserve">At that time they say that the Emperor Honorius in Ravenna received the message from one of the eunuchs, evidently a keeper of the poultry, that Roma had perished. And he cried out and said, "And yet it has just eaten from my hands!" For he had a very large cockerel, Roma by name; and the eunuch comprehending his words said that it was the city of Roma which had perished at the hands of Alaric, and the emperor with a sigh of relief answered quickly: "But I thought that my fowl Roma had perished." So great, they say, was the folly with which this emperor was possessed.</w:t>
+      </w:r>
+    </w:p>
+    <w:p>
+      <w:pPr>
+        <w:spacing w:after="220" w:before="220" w:line="360" w:lineRule="auto"/>
+        <w:rPr>
+          <w:b w:val="1"/>
+          <w:color w:val="202122"/>
+          <w:sz w:val="21"/>
+          <w:szCs w:val="21"/>
+          <w:highlight w:val="white"/>
+        </w:rPr>
+      </w:pPr>
+      <w:r>
+        <w:rPr>
+          <w:color w:val="202122"/>
+          <w:sz w:val="21"/>
+          <w:szCs w:val="21"/>
+          <w:highlight w:val="white"/>
+          <w:rtl w:val="0"/>
+        </w:rPr>
+        <w:t xml:space="preserve">— </w:t>
+      </w:r>
+      <w:hyperlink r:id="rId241">
+        <w:r>
+          <w:rPr>
+            <w:b w:val="1"/>
+            <w:color w:val="0645ad"/>
+            <w:sz w:val="21"/>
+            <w:szCs w:val="21"/>
+            <w:highlight w:val="white"/>
+            <w:rtl w:val="0"/>
+          </w:rPr>
+          <w:t xml:space="preserve">Procopius</w:t>
+        </w:r>
+      </w:hyperlink>
+      <w:r>
+        <w:rPr>
+          <w:b w:val="1"/>
+          <w:color w:val="202122"/>
+          <w:sz w:val="21"/>
+          <w:szCs w:val="21"/>
+          <w:highlight w:val="white"/>
+          <w:rtl w:val="0"/>
+        </w:rPr>
+        <w:t xml:space="preserve">, The Vandalic War (</w:t>
+      </w:r>
+      <w:r>
+        <w:rPr>
+          <w:b w:val="1"/>
+          <w:i w:val="1"/>
+          <w:color w:val="202122"/>
+          <w:sz w:val="21"/>
+          <w:szCs w:val="21"/>
+          <w:highlight w:val="white"/>
+          <w:rtl w:val="0"/>
+        </w:rPr>
+        <w:t xml:space="preserve">De Bellis</w:t>
+      </w:r>
+      <w:r>
+        <w:rPr>
+          <w:b w:val="1"/>
+          <w:color w:val="202122"/>
+          <w:sz w:val="21"/>
+          <w:szCs w:val="21"/>
+          <w:highlight w:val="white"/>
+          <w:rtl w:val="0"/>
+        </w:rPr>
+        <w:t xml:space="preserve"> III.2.25–26)</w:t>
+      </w:r>
+    </w:p>
+    <w:p>
+      <w:pPr>
+        <w:rPr/>
+      </w:pPr>
+      <w:r>
+        <w:rPr>
+          <w:b w:val="1"/>
+          <w:rtl w:val="0"/>
+        </w:rPr>
+        <w:t xml:space="preserve">LABEL: </w:t>
+      </w:r>
+      <w:r>
+        <w:rPr>
+          <w:rtl w:val="0"/>
+        </w:rPr>
+        <w:t xml:space="preserve">408–410; the end of effective regular field armies (410-455), starvation in Italy, sack of Rome</w:t>
+      </w:r>
+    </w:p>
+    <w:p>
+      <w:pPr>
+        <w:rPr/>
+      </w:pPr>
+      <w:r>
+        <w:rPr>
+          <w:b w:val="1"/>
+          <w:rtl w:val="0"/>
+        </w:rPr>
+        <w:t xml:space="preserve">DATE: </w:t>
+      </w:r>
+      <w:r>
+        <w:rPr>
+          <w:rtl w:val="0"/>
+        </w:rPr>
+        <w:t xml:space="preserve">2/15/21</w:t>
+      </w:r>
+    </w:p>
+    <w:p>
+      <w:pPr>
+        <w:rPr>
+          <w:color w:val="202122"/>
+          <w:sz w:val="21"/>
+          <w:szCs w:val="21"/>
+          <w:highlight w:val="white"/>
+        </w:rPr>
+      </w:pPr>
+      <w:r>
+        <w:rPr>
+          <w:b w:val="1"/>
+          <w:rtl w:val="0"/>
+        </w:rPr>
+        <w:t xml:space="preserve">TITLE: </w:t>
+      </w:r>
+      <w:r>
+        <w:rPr>
+          <w:rtl w:val="0"/>
+        </w:rPr>
+        <w:t xml:space="preserve">The Goths move out of Italy</w:t>
+      </w:r>
+      <w:r>
+        <w:rPr>
+          <w:rtl w:val="0"/>
+        </w:rPr>
+      </w:r>
+    </w:p>
+    <w:p>
+      <w:pPr>
+        <w:rPr>
+          <w:color w:val="202122"/>
+          <w:sz w:val="21"/>
+          <w:szCs w:val="21"/>
+          <w:highlight w:val="white"/>
+        </w:rPr>
+      </w:pPr>
+      <w:r>
+        <w:rPr>
+          <w:b w:val="1"/>
+          <w:color w:val="202122"/>
+          <w:sz w:val="21"/>
+          <w:szCs w:val="21"/>
+          <w:highlight w:val="white"/>
+          <w:rtl w:val="0"/>
+        </w:rPr>
+        <w:t xml:space="preserve">CONTENT: </w:t>
+      </w:r>
+      <w:r>
+        <w:rPr>
+          <w:rtl w:val="0"/>
+        </w:rPr>
+      </w:r>
+    </w:p>
+    <w:p>
+      <w:pPr>
+        <w:rPr>
+          <w:color w:val="202122"/>
+          <w:sz w:val="21"/>
+          <w:szCs w:val="21"/>
+          <w:highlight w:val="white"/>
+        </w:rPr>
+      </w:pPr>
+      <w:r>
+        <w:rPr>
+          <w:color w:val="202122"/>
+          <w:sz w:val="21"/>
+          <w:szCs w:val="21"/>
+          <w:highlight w:val="white"/>
+          <w:rtl w:val="0"/>
+        </w:rPr>
+        <w:t xml:space="preserve">Alaric then moved south, intending to sail to Africa, but his ships were wrecked in a storm and he shortly died of fever. His successor Ataulf, still regarded as an usurper and given only occasional and short-term grants of supplies, moved north into the turmoil of Gaul, where there was some prospect of food. His supergroup of barbarians are called the </w:t>
+      </w:r>
+      <w:hyperlink r:id="rId242">
+        <w:r>
+          <w:rPr>
+            <w:color w:val="0645ad"/>
+            <w:sz w:val="21"/>
+            <w:szCs w:val="21"/>
+            <w:highlight w:val="white"/>
+            <w:rtl w:val="0"/>
+          </w:rPr>
+          <w:t xml:space="preserve">Visigoths</w:t>
+        </w:r>
+      </w:hyperlink>
+      <w:r>
+        <w:rPr>
+          <w:color w:val="202122"/>
+          <w:sz w:val="21"/>
+          <w:szCs w:val="21"/>
+          <w:highlight w:val="white"/>
+          <w:rtl w:val="0"/>
+        </w:rPr>
+        <w:t xml:space="preserve"> in modern works: they may now have been developing their own sense of identity.</w:t>
+      </w:r>
+      <w:hyperlink r:id="rId243">
+        <w:r>
+          <w:rPr>
+            <w:color w:val="0645ad"/>
+            <w:sz w:val="28"/>
+            <w:szCs w:val="28"/>
+            <w:highlight w:val="white"/>
+            <w:vertAlign w:val="superscript"/>
+            <w:rtl w:val="0"/>
+          </w:rPr>
+          <w:t xml:space="preserve">[149]</w:t>
+        </w:r>
+      </w:hyperlink>
       <w:r>
         <w:rPr>
           <w:rtl w:val="0"/>

</xml_diff>